<commit_message>
Rovar Use- és Test-casek javitása
</commit_message>
<xml_diff>
--- a/7_prototipus_koncepcio/templ_07_BJ.docx
+++ b/7_prototipus_koncepcio/templ_07_BJ.docx
@@ -844,13 +844,7 @@
         <w:rPr>
           <w:b/>
         </w:rPr>
-        <w:t>Parancs1</w:t>
-      </w:r>
-      <w:r>
-        <w:rPr>
-          <w:b/>
-        </w:rPr>
-        <w:t xml:space="preserve"> </w:t>
+        <w:t>CREATE</w:t>
       </w:r>
     </w:p>
     <w:p>
@@ -866,12 +860,41 @@
         </w:rPr>
         <w:t>Leírás:</w:t>
       </w:r>
+      <w:r>
+        <w:rPr>
+          <w:b/>
+        </w:rPr>
+        <w:t xml:space="preserve"> A rovar </w:t>
+      </w:r>
+      <w:proofErr w:type="spellStart"/>
+      <w:r>
+        <w:rPr>
+          <w:b/>
+        </w:rPr>
+        <w:t>létrehozódik</w:t>
+      </w:r>
+      <w:proofErr w:type="spellEnd"/>
+      <w:r>
+        <w:rPr>
+          <w:b/>
+        </w:rPr>
+        <w:t xml:space="preserve"> és rákerül az argumentumként megadott </w:t>
+      </w:r>
+      <w:proofErr w:type="spellStart"/>
+      <w:r>
+        <w:rPr>
+          <w:b/>
+        </w:rPr>
+        <w:t>céltektonra</w:t>
+      </w:r>
+      <w:proofErr w:type="spellEnd"/>
     </w:p>
     <w:p>
       <w:pPr>
         <w:ind w:left="708"/>
         <w:rPr>
           <w:b/>
+          <w:lang w:val="en-US"/>
         </w:rPr>
       </w:pPr>
       <w:r>
@@ -879,6 +902,117 @@
           <w:b/>
         </w:rPr>
         <w:t xml:space="preserve">Opciók: </w:t>
+      </w:r>
+      <w:r>
+        <w:rPr>
+          <w:b/>
+        </w:rPr>
+        <w:t xml:space="preserve">Argumentumok: A </w:t>
+      </w:r>
+      <w:proofErr w:type="spellStart"/>
+      <w:r>
+        <w:rPr>
+          <w:b/>
+        </w:rPr>
+        <w:t>céltekton</w:t>
+      </w:r>
+      <w:proofErr w:type="spellEnd"/>
+      <w:r>
+        <w:rPr>
+          <w:b/>
+        </w:rPr>
+        <w:t>, ahova létrejönne</w:t>
+      </w:r>
+    </w:p>
+    <w:p>
+      <w:pPr>
+        <w:pStyle w:val="magyarazat"/>
+        <w:rPr>
+          <w:b/>
+        </w:rPr>
+      </w:pPr>
+    </w:p>
+    <w:p>
+      <w:pPr>
+        <w:pStyle w:val="magyarazat"/>
+        <w:rPr>
+          <w:b/>
+        </w:rPr>
+      </w:pPr>
+      <w:r>
+        <w:rPr>
+          <w:b/>
+        </w:rPr>
+        <w:t>MOVE</w:t>
+      </w:r>
+      <w:r>
+        <w:rPr>
+          <w:b/>
+        </w:rPr>
+        <w:t xml:space="preserve"> </w:t>
+      </w:r>
+    </w:p>
+    <w:p>
+      <w:pPr>
+        <w:ind w:left="708"/>
+        <w:rPr>
+          <w:b/>
+        </w:rPr>
+      </w:pPr>
+      <w:r>
+        <w:rPr>
+          <w:b/>
+        </w:rPr>
+        <w:t>Leírás:</w:t>
+      </w:r>
+      <w:r>
+        <w:rPr>
+          <w:b/>
+        </w:rPr>
+        <w:t xml:space="preserve"> A rovar átmenne az argumentumként megadott </w:t>
+      </w:r>
+      <w:proofErr w:type="spellStart"/>
+      <w:r>
+        <w:rPr>
+          <w:b/>
+        </w:rPr>
+        <w:t>céltektonra</w:t>
+      </w:r>
+      <w:proofErr w:type="spellEnd"/>
+    </w:p>
+    <w:p>
+      <w:pPr>
+        <w:ind w:left="708"/>
+        <w:rPr>
+          <w:b/>
+          <w:lang w:val="en-US"/>
+        </w:rPr>
+      </w:pPr>
+      <w:r>
+        <w:rPr>
+          <w:b/>
+        </w:rPr>
+        <w:t xml:space="preserve">Opciók: </w:t>
+      </w:r>
+      <w:r>
+        <w:rPr>
+          <w:b/>
+        </w:rPr>
+        <w:t xml:space="preserve">Argumentumok: A </w:t>
+      </w:r>
+      <w:proofErr w:type="spellStart"/>
+      <w:r>
+        <w:rPr>
+          <w:b/>
+        </w:rPr>
+        <w:t>céltekton</w:t>
+      </w:r>
+      <w:proofErr w:type="spellEnd"/>
+      <w:r>
+        <w:rPr>
+          <w:b/>
+        </w:rPr>
+        <w:t>, ahova mozogna</w:t>
       </w:r>
     </w:p>
     <w:p/>
@@ -893,8 +1027,7 @@
         <w:rPr>
           <w:b/>
         </w:rPr>
-        <w:lastRenderedPageBreak/>
-        <w:t>Parancs2</w:t>
+        <w:t>EAT</w:t>
       </w:r>
     </w:p>
     <w:p>
@@ -910,6 +1043,20 @@
         </w:rPr>
         <w:t>Leírás:</w:t>
       </w:r>
+      <w:r>
+        <w:rPr>
+          <w:b/>
+        </w:rPr>
+        <w:t xml:space="preserve"> A rovar megeszik egy spórát a </w:t>
+      </w:r>
+      <w:proofErr w:type="spellStart"/>
+      <w:r>
+        <w:rPr>
+          <w:b/>
+        </w:rPr>
+        <w:t>location-tektonján</w:t>
+      </w:r>
+      <w:proofErr w:type="spellEnd"/>
     </w:p>
     <w:p>
       <w:pPr>
@@ -924,6 +1071,90 @@
         </w:rPr>
         <w:t xml:space="preserve">Opciók: </w:t>
       </w:r>
+      <w:r>
+        <w:rPr>
+          <w:b/>
+        </w:rPr>
+        <w:t>Nincsenek argumentumok</w:t>
+      </w:r>
+    </w:p>
+    <w:p>
+      <w:pPr>
+        <w:ind w:left="708"/>
+        <w:rPr>
+          <w:b/>
+        </w:rPr>
+      </w:pPr>
+    </w:p>
+    <w:p>
+      <w:pPr>
+        <w:pStyle w:val="magyarazat"/>
+        <w:rPr>
+          <w:b/>
+        </w:rPr>
+      </w:pPr>
+      <w:r>
+        <w:rPr>
+          <w:b/>
+        </w:rPr>
+        <w:t>CUT</w:t>
+      </w:r>
+    </w:p>
+    <w:p>
+      <w:pPr>
+        <w:ind w:left="708"/>
+        <w:rPr>
+          <w:b/>
+        </w:rPr>
+      </w:pPr>
+      <w:r>
+        <w:rPr>
+          <w:b/>
+        </w:rPr>
+        <w:t>Leírás:</w:t>
+      </w:r>
+      <w:r>
+        <w:rPr>
+          <w:b/>
+        </w:rPr>
+        <w:t xml:space="preserve"> A rovar elvág egy fonalat a </w:t>
+      </w:r>
+      <w:proofErr w:type="spellStart"/>
+      <w:r>
+        <w:rPr>
+          <w:b/>
+        </w:rPr>
+        <w:t>location-tektonján</w:t>
+      </w:r>
+      <w:proofErr w:type="spellEnd"/>
+    </w:p>
+    <w:p>
+      <w:pPr>
+        <w:ind w:left="708"/>
+        <w:rPr>
+          <w:b/>
+        </w:rPr>
+      </w:pPr>
+      <w:r>
+        <w:rPr>
+          <w:b/>
+        </w:rPr>
+        <w:t xml:space="preserve">Opciók: </w:t>
+      </w:r>
+      <w:r>
+        <w:rPr>
+          <w:b/>
+        </w:rPr>
+        <w:t>Nincsenek argumentumok</w:t>
+      </w:r>
+    </w:p>
+    <w:p>
+      <w:pPr>
+        <w:ind w:left="708"/>
+        <w:rPr>
+          <w:b/>
+        </w:rPr>
+      </w:pPr>
     </w:p>
     <w:p/>
     <w:p>
@@ -1022,6 +1253,12 @@
       <w:proofErr w:type="spellEnd"/>
       <w:r>
         <w:t xml:space="preserve"> külön-külön.]</w:t>
+      </w:r>
+    </w:p>
+    <w:p/>
+    <w:p>
+      <w:r>
+        <w:t>BJ1 – Rovar: létrehozás</w:t>
       </w:r>
     </w:p>
     <w:p/>
@@ -1097,7 +1334,7 @@
           <w:tcPr>
             <w:tcW w:w="2560" w:type="dxa"/>
             <w:tcBorders>
-              <w:top w:val="double" w:sz="4" w:space="0" w:color="auto"/>
+              <w:top w:val="single" w:sz="4" w:space="0" w:color="auto"/>
             </w:tcBorders>
           </w:tcPr>
           <w:p>
@@ -1118,7 +1355,7 @@
           <w:tcPr>
             <w:tcW w:w="5680" w:type="dxa"/>
             <w:tcBorders>
-              <w:top w:val="double" w:sz="4" w:space="0" w:color="auto"/>
+              <w:top w:val="single" w:sz="4" w:space="0" w:color="auto"/>
             </w:tcBorders>
           </w:tcPr>
           <w:p>
@@ -1172,7 +1409,10 @@
           <w:p>
             <w:proofErr w:type="spellStart"/>
             <w:r>
-              <w:t>Tester</w:t>
+              <w:rPr>
+                <w:lang w:val="en-US"/>
+              </w:rPr>
+              <w:t>Rovarász</w:t>
             </w:r>
             <w:proofErr w:type="spellEnd"/>
           </w:p>
@@ -1205,28 +1445,1114 @@
             <w:tcW w:w="5680" w:type="dxa"/>
           </w:tcPr>
           <w:p>
+            <w:pPr>
+              <w:numPr>
+                <w:ilvl w:val="0"/>
+                <w:numId w:val="6"/>
+              </w:numPr>
+            </w:pPr>
             <w:r>
               <w:t>Rovar létrehozása</w:t>
             </w:r>
           </w:p>
           <w:p>
+            <w:pPr>
+              <w:numPr>
+                <w:ilvl w:val="0"/>
+                <w:numId w:val="6"/>
+              </w:numPr>
+            </w:pPr>
             <w:r>
               <w:t xml:space="preserve">Rovar helyének </w:t>
             </w:r>
+            <w:r>
+              <w:t>beállítása</w:t>
+            </w:r>
+          </w:p>
+          <w:p>
+            <w:pPr>
+              <w:numPr>
+                <w:ilvl w:val="0"/>
+                <w:numId w:val="6"/>
+              </w:numPr>
+            </w:pPr>
             <w:proofErr w:type="spellStart"/>
             <w:r>
-              <w:t>beállitása</w:t>
+              <w:t>Location</w:t>
+            </w:r>
+            <w:r>
+              <w:t>-</w:t>
+            </w:r>
+            <w:r>
+              <w:t>tektonra</w:t>
             </w:r>
             <w:proofErr w:type="spellEnd"/>
-          </w:p>
-          <w:p>
+            <w:r>
+              <w:t xml:space="preserve"> rovar rátevése</w:t>
+            </w:r>
+          </w:p>
+        </w:tc>
+      </w:tr>
+    </w:tbl>
+    <w:p/>
+    <w:p/>
+    <w:p/>
+    <w:p/>
+    <w:p/>
+    <w:p/>
+    <w:p/>
+    <w:p/>
+    <w:p/>
+    <w:p/>
+    <w:p/>
+    <w:p/>
+    <w:p/>
+    <w:p>
+      <w:r>
+        <w:lastRenderedPageBreak/>
+        <w:t>BJ2 – Rovar: mozgás</w:t>
+      </w:r>
+    </w:p>
+    <w:p/>
+    <w:tbl>
+      <w:tblPr>
+        <w:tblW w:w="0" w:type="auto"/>
+        <w:tblBorders>
+          <w:top w:val="single" w:sz="4" w:space="0" w:color="auto"/>
+          <w:left w:val="single" w:sz="4" w:space="0" w:color="auto"/>
+          <w:bottom w:val="single" w:sz="4" w:space="0" w:color="auto"/>
+          <w:right w:val="single" w:sz="4" w:space="0" w:color="auto"/>
+          <w:insideH w:val="single" w:sz="4" w:space="0" w:color="auto"/>
+          <w:insideV w:val="single" w:sz="4" w:space="0" w:color="auto"/>
+        </w:tblBorders>
+        <w:tblLook w:val="01E0" w:firstRow="1" w:lastRow="1" w:firstColumn="1" w:lastColumn="1" w:noHBand="0" w:noVBand="0"/>
+      </w:tblPr>
+      <w:tblGrid>
+        <w:gridCol w:w="2560"/>
+        <w:gridCol w:w="5680"/>
+      </w:tblGrid>
+      <w:tr>
+        <w:trPr>
+          <w:trHeight w:val="258"/>
+        </w:trPr>
+        <w:tc>
+          <w:tcPr>
+            <w:tcW w:w="2560" w:type="dxa"/>
+            <w:tcBorders>
+              <w:bottom w:val="double" w:sz="4" w:space="0" w:color="auto"/>
+            </w:tcBorders>
+          </w:tcPr>
+          <w:p>
+            <w:pPr>
+              <w:rPr>
+                <w:b/>
+              </w:rPr>
+            </w:pPr>
             <w:proofErr w:type="spellStart"/>
             <w:r>
-              <w:t>Helytektonra</w:t>
+              <w:rPr>
+                <w:b/>
+              </w:rPr>
+              <w:t>Use-case</w:t>
             </w:r>
             <w:proofErr w:type="spellEnd"/>
             <w:r>
-              <w:t xml:space="preserve"> rovar rátevése</w:t>
+              <w:rPr>
+                <w:b/>
+              </w:rPr>
+              <w:t xml:space="preserve"> neve</w:t>
+            </w:r>
+          </w:p>
+        </w:tc>
+        <w:tc>
+          <w:tcPr>
+            <w:tcW w:w="5680" w:type="dxa"/>
+            <w:tcBorders>
+              <w:bottom w:val="double" w:sz="4" w:space="0" w:color="auto"/>
+            </w:tcBorders>
+          </w:tcPr>
+          <w:p>
+            <w:r>
+              <w:t>Rovar mozgatása</w:t>
+            </w:r>
+          </w:p>
+        </w:tc>
+      </w:tr>
+      <w:tr>
+        <w:trPr>
+          <w:trHeight w:val="243"/>
+        </w:trPr>
+        <w:tc>
+          <w:tcPr>
+            <w:tcW w:w="2560" w:type="dxa"/>
+            <w:tcBorders>
+              <w:top w:val="single" w:sz="4" w:space="0" w:color="auto"/>
+            </w:tcBorders>
+          </w:tcPr>
+          <w:p>
+            <w:pPr>
+              <w:rPr>
+                <w:b/>
+              </w:rPr>
+            </w:pPr>
+            <w:r>
+              <w:rPr>
+                <w:b/>
+              </w:rPr>
+              <w:t>Rövid leírás</w:t>
+            </w:r>
+          </w:p>
+        </w:tc>
+        <w:tc>
+          <w:tcPr>
+            <w:tcW w:w="5680" w:type="dxa"/>
+            <w:tcBorders>
+              <w:top w:val="double" w:sz="4" w:space="0" w:color="auto"/>
+            </w:tcBorders>
+          </w:tcPr>
+          <w:p>
+            <w:pPr>
+              <w:rPr>
+                <w:i/>
+                <w:iCs/>
+              </w:rPr>
+            </w:pPr>
+            <w:r>
+              <w:t xml:space="preserve">Rovar mozgása egyik </w:t>
+            </w:r>
+            <w:proofErr w:type="spellStart"/>
+            <w:r>
+              <w:t>tektonról</w:t>
+            </w:r>
+            <w:proofErr w:type="spellEnd"/>
+            <w:r>
+              <w:t xml:space="preserve"> másikra</w:t>
+            </w:r>
+          </w:p>
+        </w:tc>
+      </w:tr>
+      <w:tr>
+        <w:trPr>
+          <w:trHeight w:val="258"/>
+        </w:trPr>
+        <w:tc>
+          <w:tcPr>
+            <w:tcW w:w="2560" w:type="dxa"/>
+          </w:tcPr>
+          <w:p>
+            <w:pPr>
+              <w:rPr>
+                <w:b/>
+              </w:rPr>
+            </w:pPr>
+            <w:proofErr w:type="spellStart"/>
+            <w:r>
+              <w:rPr>
+                <w:b/>
+              </w:rPr>
+              <w:t>Aktorok</w:t>
+            </w:r>
+            <w:proofErr w:type="spellEnd"/>
+          </w:p>
+        </w:tc>
+        <w:tc>
+          <w:tcPr>
+            <w:tcW w:w="5680" w:type="dxa"/>
+          </w:tcPr>
+          <w:p>
+            <w:r>
+              <w:t>Rovarász</w:t>
+            </w:r>
+          </w:p>
+        </w:tc>
+      </w:tr>
+      <w:tr>
+        <w:trPr>
+          <w:trHeight w:val="272"/>
+        </w:trPr>
+        <w:tc>
+          <w:tcPr>
+            <w:tcW w:w="2560" w:type="dxa"/>
+          </w:tcPr>
+          <w:p>
+            <w:pPr>
+              <w:rPr>
+                <w:b/>
+              </w:rPr>
+            </w:pPr>
+            <w:r>
+              <w:rPr>
+                <w:b/>
+              </w:rPr>
+              <w:t>Forgatókönyv</w:t>
+            </w:r>
+          </w:p>
+        </w:tc>
+        <w:tc>
+          <w:tcPr>
+            <w:tcW w:w="5680" w:type="dxa"/>
+          </w:tcPr>
+          <w:p>
+            <w:pPr>
+              <w:numPr>
+                <w:ilvl w:val="0"/>
+                <w:numId w:val="5"/>
+              </w:numPr>
+            </w:pPr>
+            <w:r>
+              <w:t xml:space="preserve">Rovar </w:t>
+            </w:r>
+            <w:r>
+              <w:t>megnézi,</w:t>
+            </w:r>
+            <w:r>
+              <w:t xml:space="preserve"> hogy tud</w:t>
+            </w:r>
+            <w:r>
+              <w:t>-</w:t>
+            </w:r>
+            <w:r>
+              <w:t xml:space="preserve">e az adott </w:t>
+            </w:r>
+            <w:proofErr w:type="spellStart"/>
+            <w:r>
+              <w:t>tektonra</w:t>
+            </w:r>
+            <w:proofErr w:type="spellEnd"/>
+            <w:r>
+              <w:t xml:space="preserve"> menn</w:t>
+            </w:r>
+            <w:r>
+              <w:t>i, és ha tud:</w:t>
+            </w:r>
+          </w:p>
+          <w:p>
+            <w:pPr>
+              <w:numPr>
+                <w:ilvl w:val="0"/>
+                <w:numId w:val="5"/>
+              </w:numPr>
+            </w:pPr>
+            <w:r>
+              <w:t xml:space="preserve">Régi </w:t>
+            </w:r>
+            <w:proofErr w:type="spellStart"/>
+            <w:r>
+              <w:t>location</w:t>
+            </w:r>
+            <w:r>
+              <w:t>-</w:t>
+            </w:r>
+            <w:r>
+              <w:t>tektonj</w:t>
+            </w:r>
+            <w:r>
+              <w:t>á</w:t>
+            </w:r>
+            <w:r>
+              <w:t>ról</w:t>
+            </w:r>
+            <w:proofErr w:type="spellEnd"/>
+            <w:r>
+              <w:t xml:space="preserve"> rovar leszedése</w:t>
+            </w:r>
+          </w:p>
+          <w:p>
+            <w:pPr>
+              <w:numPr>
+                <w:ilvl w:val="0"/>
+                <w:numId w:val="5"/>
+              </w:numPr>
+            </w:pPr>
+            <w:r>
+              <w:t xml:space="preserve">Rovar </w:t>
+            </w:r>
+            <w:proofErr w:type="spellStart"/>
+            <w:r>
+              <w:t>location</w:t>
+            </w:r>
+            <w:r>
+              <w:t>-</w:t>
+            </w:r>
+            <w:r>
+              <w:t>tektonjának</w:t>
+            </w:r>
+            <w:proofErr w:type="spellEnd"/>
+            <w:r>
+              <w:t xml:space="preserve"> </w:t>
+            </w:r>
+            <w:r>
+              <w:t>átállítása</w:t>
+            </w:r>
+            <w:r>
+              <w:t xml:space="preserve"> a régiről az újra</w:t>
+            </w:r>
+          </w:p>
+          <w:p>
+            <w:pPr>
+              <w:numPr>
+                <w:ilvl w:val="0"/>
+                <w:numId w:val="5"/>
+              </w:numPr>
+            </w:pPr>
+            <w:r>
+              <w:t xml:space="preserve">Új </w:t>
+            </w:r>
+            <w:proofErr w:type="spellStart"/>
+            <w:r>
+              <w:t>location</w:t>
+            </w:r>
+            <w:r>
+              <w:t>-</w:t>
+            </w:r>
+            <w:r>
+              <w:t>tekntonra</w:t>
+            </w:r>
+            <w:proofErr w:type="spellEnd"/>
+            <w:r>
+              <w:t xml:space="preserve"> rovar hozzáadása</w:t>
+            </w:r>
+          </w:p>
+          <w:p>
+            <w:r>
+              <w:t xml:space="preserve"> </w:t>
+            </w:r>
+          </w:p>
+        </w:tc>
+      </w:tr>
+    </w:tbl>
+    <w:p/>
+    <w:p>
+      <w:r>
+        <w:t>BJ3 – Rovar</w:t>
+      </w:r>
+      <w:r>
+        <w:rPr>
+          <w:lang w:val="en-US"/>
+        </w:rPr>
+        <w:t>:</w:t>
+      </w:r>
+      <w:r>
+        <w:t xml:space="preserve"> spóraevés</w:t>
+      </w:r>
+    </w:p>
+    <w:p/>
+    <w:tbl>
+      <w:tblPr>
+        <w:tblW w:w="0" w:type="auto"/>
+        <w:tblBorders>
+          <w:top w:val="single" w:sz="4" w:space="0" w:color="auto"/>
+          <w:left w:val="single" w:sz="4" w:space="0" w:color="auto"/>
+          <w:bottom w:val="single" w:sz="4" w:space="0" w:color="auto"/>
+          <w:right w:val="single" w:sz="4" w:space="0" w:color="auto"/>
+          <w:insideH w:val="single" w:sz="4" w:space="0" w:color="auto"/>
+          <w:insideV w:val="single" w:sz="4" w:space="0" w:color="auto"/>
+        </w:tblBorders>
+        <w:tblLook w:val="01E0" w:firstRow="1" w:lastRow="1" w:firstColumn="1" w:lastColumn="1" w:noHBand="0" w:noVBand="0"/>
+      </w:tblPr>
+      <w:tblGrid>
+        <w:gridCol w:w="2560"/>
+        <w:gridCol w:w="5680"/>
+      </w:tblGrid>
+      <w:tr>
+        <w:trPr>
+          <w:trHeight w:val="258"/>
+        </w:trPr>
+        <w:tc>
+          <w:tcPr>
+            <w:tcW w:w="2560" w:type="dxa"/>
+            <w:tcBorders>
+              <w:bottom w:val="double" w:sz="4" w:space="0" w:color="auto"/>
+            </w:tcBorders>
+          </w:tcPr>
+          <w:p>
+            <w:pPr>
+              <w:rPr>
+                <w:b/>
+              </w:rPr>
+            </w:pPr>
+            <w:proofErr w:type="spellStart"/>
+            <w:r>
+              <w:rPr>
+                <w:b/>
+              </w:rPr>
+              <w:t>Use-case</w:t>
+            </w:r>
+            <w:proofErr w:type="spellEnd"/>
+            <w:r>
+              <w:rPr>
+                <w:b/>
+              </w:rPr>
+              <w:t xml:space="preserve"> neve</w:t>
+            </w:r>
+          </w:p>
+        </w:tc>
+        <w:tc>
+          <w:tcPr>
+            <w:tcW w:w="5680" w:type="dxa"/>
+            <w:tcBorders>
+              <w:bottom w:val="double" w:sz="4" w:space="0" w:color="auto"/>
+            </w:tcBorders>
+          </w:tcPr>
+          <w:p>
+            <w:r>
+              <w:t>Rovar általi spóraevés</w:t>
+            </w:r>
+          </w:p>
+        </w:tc>
+      </w:tr>
+      <w:tr>
+        <w:trPr>
+          <w:trHeight w:val="243"/>
+        </w:trPr>
+        <w:tc>
+          <w:tcPr>
+            <w:tcW w:w="2560" w:type="dxa"/>
+            <w:tcBorders>
+              <w:top w:val="double" w:sz="4" w:space="0" w:color="auto"/>
+            </w:tcBorders>
+          </w:tcPr>
+          <w:p>
+            <w:pPr>
+              <w:rPr>
+                <w:b/>
+              </w:rPr>
+            </w:pPr>
+            <w:r>
+              <w:rPr>
+                <w:b/>
+              </w:rPr>
+              <w:t>Rövid leírás</w:t>
+            </w:r>
+          </w:p>
+        </w:tc>
+        <w:tc>
+          <w:tcPr>
+            <w:tcW w:w="5680" w:type="dxa"/>
+            <w:tcBorders>
+              <w:top w:val="double" w:sz="4" w:space="0" w:color="auto"/>
+            </w:tcBorders>
+          </w:tcPr>
+          <w:p>
+            <w:r>
+              <w:t xml:space="preserve">Rovar megeszik egy spórát a </w:t>
+            </w:r>
+            <w:proofErr w:type="spellStart"/>
+            <w:r>
+              <w:t>tek</w:t>
+            </w:r>
+            <w:r>
+              <w:t>t</w:t>
+            </w:r>
+            <w:r>
+              <w:t>onjáról</w:t>
+            </w:r>
+            <w:proofErr w:type="spellEnd"/>
+          </w:p>
+        </w:tc>
+      </w:tr>
+      <w:tr>
+        <w:trPr>
+          <w:trHeight w:val="258"/>
+        </w:trPr>
+        <w:tc>
+          <w:tcPr>
+            <w:tcW w:w="2560" w:type="dxa"/>
+          </w:tcPr>
+          <w:p>
+            <w:pPr>
+              <w:rPr>
+                <w:b/>
+              </w:rPr>
+            </w:pPr>
+            <w:proofErr w:type="spellStart"/>
+            <w:r>
+              <w:rPr>
+                <w:b/>
+              </w:rPr>
+              <w:t>Aktorok</w:t>
+            </w:r>
+            <w:proofErr w:type="spellEnd"/>
+          </w:p>
+        </w:tc>
+        <w:tc>
+          <w:tcPr>
+            <w:tcW w:w="5680" w:type="dxa"/>
+          </w:tcPr>
+          <w:p>
+            <w:r>
+              <w:t>Rovarász</w:t>
+            </w:r>
+          </w:p>
+        </w:tc>
+      </w:tr>
+      <w:tr>
+        <w:trPr>
+          <w:trHeight w:val="272"/>
+        </w:trPr>
+        <w:tc>
+          <w:tcPr>
+            <w:tcW w:w="2560" w:type="dxa"/>
+          </w:tcPr>
+          <w:p>
+            <w:pPr>
+              <w:rPr>
+                <w:b/>
+              </w:rPr>
+            </w:pPr>
+            <w:r>
+              <w:rPr>
+                <w:b/>
+              </w:rPr>
+              <w:t>Forgatókönyv</w:t>
+            </w:r>
+          </w:p>
+        </w:tc>
+        <w:tc>
+          <w:tcPr>
+            <w:tcW w:w="5680" w:type="dxa"/>
+          </w:tcPr>
+          <w:p>
+            <w:pPr>
+              <w:numPr>
+                <w:ilvl w:val="0"/>
+                <w:numId w:val="7"/>
+              </w:numPr>
+            </w:pPr>
+            <w:proofErr w:type="gramStart"/>
+            <w:r>
+              <w:t>Megnézi</w:t>
+            </w:r>
+            <w:proofErr w:type="gramEnd"/>
+            <w:r>
+              <w:t xml:space="preserve"> hogy</w:t>
+            </w:r>
+            <w:r>
+              <w:t xml:space="preserve"> van</w:t>
+            </w:r>
+            <w:r>
+              <w:t>-e</w:t>
+            </w:r>
+            <w:r>
+              <w:t xml:space="preserve"> a rovar </w:t>
+            </w:r>
+            <w:proofErr w:type="spellStart"/>
+            <w:r>
+              <w:t>helytektonján</w:t>
+            </w:r>
+            <w:proofErr w:type="spellEnd"/>
+            <w:r>
+              <w:t xml:space="preserve"> spóra</w:t>
+            </w:r>
+            <w:r>
+              <w:t>, és ha van</w:t>
+            </w:r>
+            <w:r>
+              <w:t>:</w:t>
+            </w:r>
+          </w:p>
+          <w:p>
+            <w:pPr>
+              <w:numPr>
+                <w:ilvl w:val="0"/>
+                <w:numId w:val="7"/>
+              </w:numPr>
+            </w:pPr>
+            <w:r>
+              <w:t xml:space="preserve">A rovar megeszik egy spórát a </w:t>
+            </w:r>
+            <w:proofErr w:type="spellStart"/>
+            <w:r>
+              <w:t>helytektonjáról</w:t>
+            </w:r>
+            <w:proofErr w:type="spellEnd"/>
+          </w:p>
+          <w:p>
+            <w:pPr>
+              <w:numPr>
+                <w:ilvl w:val="0"/>
+                <w:numId w:val="7"/>
+              </w:numPr>
+            </w:pPr>
+            <w:r>
+              <w:t xml:space="preserve">A </w:t>
+            </w:r>
+            <w:proofErr w:type="spellStart"/>
+            <w:r>
+              <w:t>location-</w:t>
+            </w:r>
+            <w:r>
+              <w:t>tektonról</w:t>
+            </w:r>
+            <w:proofErr w:type="spellEnd"/>
+            <w:r>
+              <w:t xml:space="preserve"> </w:t>
+            </w:r>
+            <w:r>
+              <w:t>eltűnik</w:t>
+            </w:r>
+            <w:r>
+              <w:t xml:space="preserve"> az a spóra</w:t>
+            </w:r>
+          </w:p>
+          <w:p>
+            <w:pPr>
+              <w:numPr>
+                <w:ilvl w:val="0"/>
+                <w:numId w:val="7"/>
+              </w:numPr>
+              <w:rPr>
+                <w:lang w:val="en-US"/>
+              </w:rPr>
+            </w:pPr>
+            <w:r>
+              <w:t xml:space="preserve">A spóra </w:t>
+            </w:r>
+            <w:r>
+              <w:t>beállítja</w:t>
+            </w:r>
+            <w:r>
+              <w:t xml:space="preserve"> a </w:t>
+            </w:r>
+            <w:r>
+              <w:t>típusának</w:t>
+            </w:r>
+            <w:r>
+              <w:t xml:space="preserve"> megfelelően a rovaron a hatását</w:t>
+            </w:r>
+          </w:p>
+        </w:tc>
+      </w:tr>
+    </w:tbl>
+    <w:p/>
+    <w:p>
+      <w:r>
+        <w:t>BJ4 – Rovar: gombafonál vágás</w:t>
+      </w:r>
+    </w:p>
+    <w:p/>
+    <w:tbl>
+      <w:tblPr>
+        <w:tblW w:w="0" w:type="auto"/>
+        <w:tblBorders>
+          <w:top w:val="single" w:sz="4" w:space="0" w:color="auto"/>
+          <w:left w:val="single" w:sz="4" w:space="0" w:color="auto"/>
+          <w:bottom w:val="single" w:sz="4" w:space="0" w:color="auto"/>
+          <w:right w:val="single" w:sz="4" w:space="0" w:color="auto"/>
+          <w:insideH w:val="single" w:sz="4" w:space="0" w:color="auto"/>
+          <w:insideV w:val="single" w:sz="4" w:space="0" w:color="auto"/>
+        </w:tblBorders>
+        <w:tblLook w:val="01E0" w:firstRow="1" w:lastRow="1" w:firstColumn="1" w:lastColumn="1" w:noHBand="0" w:noVBand="0"/>
+      </w:tblPr>
+      <w:tblGrid>
+        <w:gridCol w:w="2560"/>
+        <w:gridCol w:w="5680"/>
+      </w:tblGrid>
+      <w:tr>
+        <w:trPr>
+          <w:trHeight w:val="258"/>
+        </w:trPr>
+        <w:tc>
+          <w:tcPr>
+            <w:tcW w:w="2560" w:type="dxa"/>
+            <w:tcBorders>
+              <w:bottom w:val="double" w:sz="4" w:space="0" w:color="auto"/>
+            </w:tcBorders>
+          </w:tcPr>
+          <w:p>
+            <w:pPr>
+              <w:rPr>
+                <w:b/>
+              </w:rPr>
+            </w:pPr>
+            <w:proofErr w:type="spellStart"/>
+            <w:r>
+              <w:rPr>
+                <w:b/>
+              </w:rPr>
+              <w:t>Use-case</w:t>
+            </w:r>
+            <w:proofErr w:type="spellEnd"/>
+            <w:r>
+              <w:rPr>
+                <w:b/>
+              </w:rPr>
+              <w:t xml:space="preserve"> neve</w:t>
+            </w:r>
+          </w:p>
+        </w:tc>
+        <w:tc>
+          <w:tcPr>
+            <w:tcW w:w="5680" w:type="dxa"/>
+            <w:tcBorders>
+              <w:bottom w:val="double" w:sz="4" w:space="0" w:color="auto"/>
+            </w:tcBorders>
+          </w:tcPr>
+          <w:p>
+            <w:r>
+              <w:t>Rovar általi gombafonál elvágás</w:t>
+            </w:r>
+          </w:p>
+        </w:tc>
+      </w:tr>
+      <w:tr>
+        <w:trPr>
+          <w:trHeight w:val="243"/>
+        </w:trPr>
+        <w:tc>
+          <w:tcPr>
+            <w:tcW w:w="2560" w:type="dxa"/>
+            <w:tcBorders>
+              <w:top w:val="double" w:sz="4" w:space="0" w:color="auto"/>
+            </w:tcBorders>
+          </w:tcPr>
+          <w:p>
+            <w:pPr>
+              <w:rPr>
+                <w:b/>
+              </w:rPr>
+            </w:pPr>
+            <w:r>
+              <w:rPr>
+                <w:b/>
+              </w:rPr>
+              <w:t>Rövid leírás</w:t>
+            </w:r>
+          </w:p>
+        </w:tc>
+        <w:tc>
+          <w:tcPr>
+            <w:tcW w:w="5680" w:type="dxa"/>
+            <w:tcBorders>
+              <w:top w:val="double" w:sz="4" w:space="0" w:color="auto"/>
+            </w:tcBorders>
+          </w:tcPr>
+          <w:p>
+            <w:r>
+              <w:t xml:space="preserve">Rovar elvág egy fonalat a </w:t>
+            </w:r>
+            <w:proofErr w:type="spellStart"/>
+            <w:r>
+              <w:t>tektonján</w:t>
+            </w:r>
+            <w:proofErr w:type="spellEnd"/>
+          </w:p>
+        </w:tc>
+      </w:tr>
+      <w:tr>
+        <w:trPr>
+          <w:trHeight w:val="258"/>
+        </w:trPr>
+        <w:tc>
+          <w:tcPr>
+            <w:tcW w:w="2560" w:type="dxa"/>
+          </w:tcPr>
+          <w:p>
+            <w:pPr>
+              <w:rPr>
+                <w:b/>
+              </w:rPr>
+            </w:pPr>
+            <w:proofErr w:type="spellStart"/>
+            <w:r>
+              <w:rPr>
+                <w:b/>
+              </w:rPr>
+              <w:t>Aktorok</w:t>
+            </w:r>
+            <w:proofErr w:type="spellEnd"/>
+          </w:p>
+        </w:tc>
+        <w:tc>
+          <w:tcPr>
+            <w:tcW w:w="5680" w:type="dxa"/>
+          </w:tcPr>
+          <w:p>
+            <w:r>
+              <w:t>Rovarász</w:t>
+            </w:r>
+          </w:p>
+        </w:tc>
+      </w:tr>
+      <w:tr>
+        <w:trPr>
+          <w:trHeight w:val="272"/>
+        </w:trPr>
+        <w:tc>
+          <w:tcPr>
+            <w:tcW w:w="2560" w:type="dxa"/>
+          </w:tcPr>
+          <w:p>
+            <w:pPr>
+              <w:rPr>
+                <w:b/>
+              </w:rPr>
+            </w:pPr>
+            <w:r>
+              <w:rPr>
+                <w:b/>
+              </w:rPr>
+              <w:t>Forgatókönyv</w:t>
+            </w:r>
+          </w:p>
+        </w:tc>
+        <w:tc>
+          <w:tcPr>
+            <w:tcW w:w="5680" w:type="dxa"/>
+          </w:tcPr>
+          <w:p>
+            <w:pPr>
+              <w:numPr>
+                <w:ilvl w:val="0"/>
+                <w:numId w:val="8"/>
+              </w:numPr>
+            </w:pPr>
+            <w:r>
+              <w:t xml:space="preserve">A rovar elvág egy </w:t>
+            </w:r>
+            <w:r>
+              <w:t>fonalat</w:t>
+            </w:r>
+            <w:r>
+              <w:t xml:space="preserve"> a </w:t>
+            </w:r>
+            <w:proofErr w:type="spellStart"/>
+            <w:r>
+              <w:t>location-</w:t>
+            </w:r>
+            <w:r>
+              <w:t>tektonján</w:t>
+            </w:r>
+            <w:proofErr w:type="spellEnd"/>
+          </w:p>
+          <w:p>
+            <w:pPr>
+              <w:numPr>
+                <w:ilvl w:val="0"/>
+                <w:numId w:val="8"/>
+              </w:numPr>
+            </w:pPr>
+            <w:r>
+              <w:t xml:space="preserve">Ha az utolsó </w:t>
+            </w:r>
+            <w:r>
+              <w:t xml:space="preserve">fonalat </w:t>
+            </w:r>
+            <w:r>
+              <w:t>vágta el, elmenekül</w:t>
+            </w:r>
+          </w:p>
+        </w:tc>
+      </w:tr>
+    </w:tbl>
+    <w:p/>
+    <w:p>
+      <w:pPr>
+        <w:pStyle w:val="Heading2"/>
+      </w:pPr>
+      <w:r>
+        <w:t>Tesztelési terv</w:t>
+      </w:r>
+    </w:p>
+    <w:p>
+      <w:pPr>
+        <w:pStyle w:val="magyarazat"/>
+      </w:pPr>
+      <w:r>
+        <w:t>[A tesztelési tervben definiálni kell, hogy a be- és kimeneti fájlok egybevetésével miként végezhető el a program tesztelése. Meg</w:t>
+      </w:r>
+      <w:r>
+        <w:t xml:space="preserve"> kell adni</w:t>
+      </w:r>
+      <w:r>
+        <w:t xml:space="preserve"> magas szintű</w:t>
+      </w:r>
+      <w:r>
+        <w:t xml:space="preserve"> teszt forgatókönyveket</w:t>
+      </w:r>
+      <w:r>
+        <w:t xml:space="preserve">. Az egyes teszteket elég informálisan, </w:t>
+      </w:r>
+      <w:r>
+        <w:t>szabad szövegként leírni, teszt</w:t>
+      </w:r>
+      <w:r>
+        <w:t>esetenként egy-öt mondatban.</w:t>
+      </w:r>
+      <w:r>
+        <w:t xml:space="preserve"> Minden teszthez meg kell adni, hogy mi a célja, a </w:t>
+      </w:r>
+      <w:proofErr w:type="spellStart"/>
+      <w:r>
+        <w:t>proto</w:t>
+      </w:r>
+      <w:proofErr w:type="spellEnd"/>
+      <w:r>
+        <w:t xml:space="preserve"> mely funkcionalitását</w:t>
+      </w:r>
+      <w:r>
+        <w:t>, osztályait</w:t>
+      </w:r>
+      <w:r>
+        <w:t xml:space="preserve"> stb.</w:t>
+      </w:r>
+      <w:r>
+        <w:t xml:space="preserve"> teszteli.</w:t>
+      </w:r>
+      <w:r>
+        <w:t xml:space="preserve"> Az alábbi táblázat minden teszt-esethez külön-külön elkészítendő.</w:t>
+      </w:r>
+      <w:r>
+        <w:t>]</w:t>
+      </w:r>
+    </w:p>
+    <w:p/>
+    <w:tbl>
+      <w:tblPr>
+        <w:tblW w:w="0" w:type="auto"/>
+        <w:tblBorders>
+          <w:top w:val="single" w:sz="4" w:space="0" w:color="auto"/>
+          <w:left w:val="single" w:sz="4" w:space="0" w:color="auto"/>
+          <w:bottom w:val="single" w:sz="4" w:space="0" w:color="auto"/>
+          <w:right w:val="single" w:sz="4" w:space="0" w:color="auto"/>
+          <w:insideH w:val="single" w:sz="4" w:space="0" w:color="auto"/>
+          <w:insideV w:val="single" w:sz="4" w:space="0" w:color="auto"/>
+        </w:tblBorders>
+        <w:tblLook w:val="01E0" w:firstRow="1" w:lastRow="1" w:firstColumn="1" w:lastColumn="1" w:noHBand="0" w:noVBand="0"/>
+      </w:tblPr>
+      <w:tblGrid>
+        <w:gridCol w:w="2560"/>
+        <w:gridCol w:w="5680"/>
+      </w:tblGrid>
+      <w:tr>
+        <w:trPr>
+          <w:trHeight w:val="270"/>
+        </w:trPr>
+        <w:tc>
+          <w:tcPr>
+            <w:tcW w:w="2560" w:type="dxa"/>
+            <w:tcBorders>
+              <w:bottom w:val="double" w:sz="4" w:space="0" w:color="auto"/>
+            </w:tcBorders>
+          </w:tcPr>
+          <w:p>
+            <w:pPr>
+              <w:rPr>
+                <w:b/>
+              </w:rPr>
+            </w:pPr>
+            <w:r>
+              <w:rPr>
+                <w:b/>
+              </w:rPr>
+              <w:t>Teszt-eset neve</w:t>
+            </w:r>
+          </w:p>
+        </w:tc>
+        <w:tc>
+          <w:tcPr>
+            <w:tcW w:w="5680" w:type="dxa"/>
+            <w:tcBorders>
+              <w:bottom w:val="double" w:sz="4" w:space="0" w:color="auto"/>
+            </w:tcBorders>
+          </w:tcPr>
+          <w:p>
+            <w:r>
+              <w:t>Rovar mozgása</w:t>
+            </w:r>
+          </w:p>
+        </w:tc>
+      </w:tr>
+      <w:tr>
+        <w:trPr>
+          <w:trHeight w:val="270"/>
+        </w:trPr>
+        <w:tc>
+          <w:tcPr>
+            <w:tcW w:w="2560" w:type="dxa"/>
+            <w:tcBorders>
+              <w:top w:val="double" w:sz="4" w:space="0" w:color="auto"/>
+            </w:tcBorders>
+          </w:tcPr>
+          <w:p>
+            <w:pPr>
+              <w:rPr>
+                <w:b/>
+              </w:rPr>
+            </w:pPr>
+            <w:r>
+              <w:rPr>
+                <w:b/>
+              </w:rPr>
+              <w:t>Rövid leírás</w:t>
+            </w:r>
+          </w:p>
+        </w:tc>
+        <w:tc>
+          <w:tcPr>
+            <w:tcW w:w="5680" w:type="dxa"/>
+            <w:tcBorders>
+              <w:top w:val="double" w:sz="4" w:space="0" w:color="auto"/>
+            </w:tcBorders>
+          </w:tcPr>
+          <w:p>
+            <w:r>
+              <w:t xml:space="preserve">Rovar mozog egy </w:t>
+            </w:r>
+            <w:proofErr w:type="spellStart"/>
+            <w:r>
+              <w:t>tektonról</w:t>
+            </w:r>
+            <w:proofErr w:type="spellEnd"/>
+            <w:r>
+              <w:t xml:space="preserve"> a másikra</w:t>
+            </w:r>
+          </w:p>
+        </w:tc>
+      </w:tr>
+      <w:tr>
+        <w:trPr>
+          <w:trHeight w:val="270"/>
+        </w:trPr>
+        <w:tc>
+          <w:tcPr>
+            <w:tcW w:w="2560" w:type="dxa"/>
+          </w:tcPr>
+          <w:p>
+            <w:pPr>
+              <w:rPr>
+                <w:b/>
+              </w:rPr>
+            </w:pPr>
+            <w:r>
+              <w:rPr>
+                <w:b/>
+              </w:rPr>
+              <w:t>Teszt célja</w:t>
+            </w:r>
+          </w:p>
+        </w:tc>
+        <w:tc>
+          <w:tcPr>
+            <w:tcW w:w="5680" w:type="dxa"/>
+          </w:tcPr>
+          <w:p>
+            <w:r>
+              <w:t>Ténylegesen megváltozott</w:t>
+            </w:r>
+            <w:r>
+              <w:t>-e</w:t>
+            </w:r>
+            <w:r>
+              <w:t xml:space="preserve"> a kettő </w:t>
+            </w:r>
+            <w:proofErr w:type="spellStart"/>
+            <w:r>
+              <w:t>tekton</w:t>
+            </w:r>
+            <w:proofErr w:type="spellEnd"/>
+            <w:r>
+              <w:t xml:space="preserve"> és a rovar állapota</w:t>
             </w:r>
           </w:p>
         </w:tc>
@@ -1252,7 +2578,7 @@
       </w:tblGrid>
       <w:tr>
         <w:trPr>
-          <w:trHeight w:val="258"/>
+          <w:trHeight w:val="328"/>
         </w:trPr>
         <w:tc>
           <w:tcPr>
@@ -1267,19 +2593,11 @@
                 <w:b/>
               </w:rPr>
             </w:pPr>
-            <w:proofErr w:type="spellStart"/>
-            <w:r>
-              <w:rPr>
-                <w:b/>
-              </w:rPr>
-              <w:t>Use-case</w:t>
-            </w:r>
-            <w:proofErr w:type="spellEnd"/>
-            <w:r>
-              <w:rPr>
-                <w:b/>
-              </w:rPr>
-              <w:t xml:space="preserve"> neve</w:t>
+            <w:r>
+              <w:rPr>
+                <w:b/>
+              </w:rPr>
+              <w:t>Teszt-eset neve</w:t>
             </w:r>
           </w:p>
         </w:tc>
@@ -1292,14 +2610,22 @@
           </w:tcPr>
           <w:p>
             <w:r>
-              <w:t>Rovar mozgatása</w:t>
-            </w:r>
+              <w:t>Rovar sikertelen mozgása</w:t>
+            </w:r>
+            <w:r>
+              <w:t xml:space="preserve"> nem-szomszédos </w:t>
+            </w:r>
+            <w:proofErr w:type="spellStart"/>
+            <w:r>
+              <w:t>tektonra</w:t>
+            </w:r>
+            <w:proofErr w:type="spellEnd"/>
           </w:p>
         </w:tc>
       </w:tr>
       <w:tr>
         <w:trPr>
-          <w:trHeight w:val="243"/>
+          <w:trHeight w:val="270"/>
         </w:trPr>
         <w:tc>
           <w:tcPr>
@@ -1331,7 +2657,7 @@
           </w:tcPr>
           <w:p>
             <w:r>
-              <w:t xml:space="preserve">Rovar mozgása egyik </w:t>
+              <w:t xml:space="preserve">Rovar mozogna egy </w:t>
             </w:r>
             <w:proofErr w:type="spellStart"/>
             <w:r>
@@ -1339,14 +2665,30 @@
             </w:r>
             <w:proofErr w:type="spellEnd"/>
             <w:r>
-              <w:t xml:space="preserve"> másikra</w:t>
-            </w:r>
+              <w:t xml:space="preserve"> a másikra, de nem tud</w:t>
+            </w:r>
+            <w:r>
+              <w:t xml:space="preserve">, mert a </w:t>
+            </w:r>
+            <w:proofErr w:type="spellStart"/>
+            <w:r>
+              <w:t>location-tektonja</w:t>
+            </w:r>
+            <w:proofErr w:type="spellEnd"/>
+            <w:r>
+              <w:t xml:space="preserve"> nem szomszédos a </w:t>
+            </w:r>
+            <w:proofErr w:type="spellStart"/>
+            <w:r>
+              <w:t>céltektonnal</w:t>
+            </w:r>
+            <w:proofErr w:type="spellEnd"/>
           </w:p>
         </w:tc>
       </w:tr>
       <w:tr>
         <w:trPr>
-          <w:trHeight w:val="258"/>
+          <w:trHeight w:val="270"/>
         </w:trPr>
         <w:tc>
           <w:tcPr>
@@ -1358,14 +2700,13 @@
                 <w:b/>
               </w:rPr>
             </w:pPr>
-            <w:proofErr w:type="spellStart"/>
-            <w:r>
-              <w:rPr>
-                <w:b/>
-              </w:rPr>
-              <w:t>Aktorok</w:t>
-            </w:r>
-            <w:proofErr w:type="spellEnd"/>
+            <w:r>
+              <w:rPr>
+                <w:b/>
+              </w:rPr>
+              <w:lastRenderedPageBreak/>
+              <w:t>Teszt célja</w:t>
+            </w:r>
           </w:p>
         </w:tc>
         <w:tc>
@@ -1373,119 +2714,14 @@
             <w:tcW w:w="5680" w:type="dxa"/>
           </w:tcPr>
           <w:p>
-            <w:proofErr w:type="spellStart"/>
-            <w:r>
-              <w:t>Tester</w:t>
-            </w:r>
-            <w:proofErr w:type="spellEnd"/>
-          </w:p>
-        </w:tc>
-      </w:tr>
-      <w:tr>
-        <w:trPr>
-          <w:trHeight w:val="272"/>
-        </w:trPr>
-        <w:tc>
-          <w:tcPr>
-            <w:tcW w:w="2560" w:type="dxa"/>
-          </w:tcPr>
-          <w:p>
-            <w:pPr>
-              <w:rPr>
-                <w:b/>
-              </w:rPr>
-            </w:pPr>
-            <w:r>
-              <w:rPr>
-                <w:b/>
-              </w:rPr>
-              <w:t>Forgatókönyv</w:t>
-            </w:r>
-          </w:p>
-        </w:tc>
-        <w:tc>
-          <w:tcPr>
-            <w:tcW w:w="5680" w:type="dxa"/>
-          </w:tcPr>
-          <w:p>
-            <w:r>
-              <w:t xml:space="preserve">Rovar </w:t>
-            </w:r>
-            <w:proofErr w:type="gramStart"/>
-            <w:r>
-              <w:t>megnézi</w:t>
-            </w:r>
-            <w:proofErr w:type="gramEnd"/>
-            <w:r>
-              <w:t xml:space="preserve"> hogy tud e az adott </w:t>
-            </w:r>
-            <w:proofErr w:type="spellStart"/>
-            <w:r>
-              <w:t>tektonra</w:t>
-            </w:r>
-            <w:proofErr w:type="spellEnd"/>
-            <w:r>
-              <w:t xml:space="preserve"> menni</w:t>
-            </w:r>
-          </w:p>
-          <w:p>
-            <w:r>
-              <w:t>Ha tud:</w:t>
-            </w:r>
-          </w:p>
-          <w:p>
-            <w:r>
-              <w:t xml:space="preserve"> Régi </w:t>
-            </w:r>
-            <w:proofErr w:type="spellStart"/>
-            <w:r>
-              <w:t>helytektonjról</w:t>
-            </w:r>
-            <w:proofErr w:type="spellEnd"/>
-            <w:r>
-              <w:t xml:space="preserve"> rovar leszedése</w:t>
-            </w:r>
-          </w:p>
-          <w:p>
-            <w:r>
-              <w:t xml:space="preserve"> </w:t>
-            </w:r>
-            <w:r>
-              <w:t xml:space="preserve">Rovar </w:t>
-            </w:r>
-            <w:proofErr w:type="spellStart"/>
-            <w:r>
-              <w:t>helytektonjának</w:t>
-            </w:r>
-            <w:proofErr w:type="spellEnd"/>
-            <w:r>
-              <w:t xml:space="preserve"> </w:t>
-            </w:r>
-            <w:proofErr w:type="spellStart"/>
-            <w:r>
-              <w:t>átállitása</w:t>
-            </w:r>
-            <w:proofErr w:type="spellEnd"/>
-            <w:r>
-              <w:t xml:space="preserve"> a régiről az újra</w:t>
-            </w:r>
-          </w:p>
-          <w:p>
-            <w:r>
-              <w:t xml:space="preserve"> Új </w:t>
-            </w:r>
-            <w:proofErr w:type="spellStart"/>
-            <w:r>
-              <w:t>helytekntonra</w:t>
-            </w:r>
-            <w:proofErr w:type="spellEnd"/>
-            <w:r>
-              <w:t xml:space="preserve"> rovar hozzáadása</w:t>
-            </w:r>
-          </w:p>
-          <w:p>
-            <w:r>
-              <w:t xml:space="preserve"> </w:t>
+            <w:r>
+              <w:t>Minden alapállapotban marad</w:t>
+            </w:r>
+            <w:r>
+              <w:t>-</w:t>
+            </w:r>
+            <w:r>
+              <w:t>e</w:t>
             </w:r>
           </w:p>
         </w:tc>
@@ -1511,7 +2747,7 @@
       </w:tblGrid>
       <w:tr>
         <w:trPr>
-          <w:trHeight w:val="258"/>
+          <w:trHeight w:val="328"/>
         </w:trPr>
         <w:tc>
           <w:tcPr>
@@ -1526,19 +2762,11 @@
                 <w:b/>
               </w:rPr>
             </w:pPr>
-            <w:proofErr w:type="spellStart"/>
-            <w:r>
-              <w:rPr>
-                <w:b/>
-              </w:rPr>
-              <w:t>Use-case</w:t>
-            </w:r>
-            <w:proofErr w:type="spellEnd"/>
-            <w:r>
-              <w:rPr>
-                <w:b/>
-              </w:rPr>
-              <w:t xml:space="preserve"> neve</w:t>
+            <w:r>
+              <w:rPr>
+                <w:b/>
+              </w:rPr>
+              <w:t>Teszt-eset neve</w:t>
             </w:r>
           </w:p>
         </w:tc>
@@ -1551,22 +2779,22 @@
           </w:tcPr>
           <w:p>
             <w:r>
-              <w:t xml:space="preserve">Spóra státuszának </w:t>
+              <w:t xml:space="preserve">Rovar sikertelen mozgása olyan </w:t>
             </w:r>
             <w:proofErr w:type="spellStart"/>
             <w:r>
-              <w:t>beállitása</w:t>
+              <w:t>tektonra</w:t>
             </w:r>
             <w:proofErr w:type="spellEnd"/>
             <w:r>
-              <w:t xml:space="preserve"> a rovaron</w:t>
+              <w:t>, amelyen nincs gombafonál</w:t>
             </w:r>
           </w:p>
         </w:tc>
       </w:tr>
       <w:tr>
         <w:trPr>
-          <w:trHeight w:val="243"/>
+          <w:trHeight w:val="270"/>
         </w:trPr>
         <w:tc>
           <w:tcPr>
@@ -1598,30 +2826,30 @@
           </w:tcPr>
           <w:p>
             <w:r>
-              <w:t xml:space="preserve">Rovarnak a státusza </w:t>
+              <w:t xml:space="preserve">Rovar mozogna egy </w:t>
             </w:r>
             <w:proofErr w:type="spellStart"/>
             <w:r>
-              <w:t>beállitódik</w:t>
+              <w:t>tektonról</w:t>
             </w:r>
             <w:proofErr w:type="spellEnd"/>
             <w:r>
-              <w:t xml:space="preserve"> attól </w:t>
-            </w:r>
-            <w:proofErr w:type="gramStart"/>
-            <w:r>
-              <w:t>függően</w:t>
-            </w:r>
-            <w:proofErr w:type="gramEnd"/>
-            <w:r>
-              <w:t xml:space="preserve"> hogy milyen spórát evett meg</w:t>
+              <w:t xml:space="preserve"> a másikra, de nem tud, mert nincs a </w:t>
+            </w:r>
+            <w:proofErr w:type="spellStart"/>
+            <w:r>
+              <w:t>céltektonon</w:t>
+            </w:r>
+            <w:proofErr w:type="spellEnd"/>
+            <w:r>
+              <w:t xml:space="preserve"> gombafonál</w:t>
             </w:r>
           </w:p>
         </w:tc>
       </w:tr>
       <w:tr>
         <w:trPr>
-          <w:trHeight w:val="258"/>
+          <w:trHeight w:val="270"/>
         </w:trPr>
         <w:tc>
           <w:tcPr>
@@ -1633,14 +2861,12 @@
                 <w:b/>
               </w:rPr>
             </w:pPr>
-            <w:proofErr w:type="spellStart"/>
-            <w:r>
-              <w:rPr>
-                <w:b/>
-              </w:rPr>
-              <w:t>Aktorok</w:t>
-            </w:r>
-            <w:proofErr w:type="spellEnd"/>
+            <w:r>
+              <w:rPr>
+                <w:b/>
+              </w:rPr>
+              <w:t>Teszt célja</w:t>
+            </w:r>
           </w:p>
         </w:tc>
         <w:tc>
@@ -1649,942 +2875,7 @@
           </w:tcPr>
           <w:p>
             <w:r>
-              <w:t>Spóra</w:t>
-            </w:r>
-          </w:p>
-        </w:tc>
-      </w:tr>
-      <w:tr>
-        <w:trPr>
-          <w:trHeight w:val="272"/>
-        </w:trPr>
-        <w:tc>
-          <w:tcPr>
-            <w:tcW w:w="2560" w:type="dxa"/>
-          </w:tcPr>
-          <w:p>
-            <w:pPr>
-              <w:rPr>
-                <w:b/>
-              </w:rPr>
-            </w:pPr>
-            <w:r>
-              <w:rPr>
-                <w:b/>
-              </w:rPr>
-              <w:t>Forgatókönyv</w:t>
-            </w:r>
-          </w:p>
-        </w:tc>
-        <w:tc>
-          <w:tcPr>
-            <w:tcW w:w="5680" w:type="dxa"/>
-          </w:tcPr>
-          <w:p>
-            <w:r>
-              <w:t xml:space="preserve">A spóra fajtájának megfelelően szól a </w:t>
-            </w:r>
-            <w:proofErr w:type="gramStart"/>
-            <w:r>
-              <w:t>spórának</w:t>
-            </w:r>
-            <w:proofErr w:type="gramEnd"/>
-            <w:r>
-              <w:t xml:space="preserve"> hogy </w:t>
-            </w:r>
-            <w:proofErr w:type="spellStart"/>
-            <w:r>
-              <w:t>állitsa</w:t>
-            </w:r>
-            <w:proofErr w:type="spellEnd"/>
-            <w:r>
-              <w:t xml:space="preserve"> be magán a változásokat</w:t>
-            </w:r>
-          </w:p>
-        </w:tc>
-      </w:tr>
-    </w:tbl>
-    <w:p/>
-    <w:p/>
-    <w:p/>
-    <w:p/>
-    <w:p/>
-    <w:p/>
-    <w:p/>
-    <w:tbl>
-      <w:tblPr>
-        <w:tblW w:w="0" w:type="auto"/>
-        <w:tblBorders>
-          <w:top w:val="single" w:sz="4" w:space="0" w:color="auto"/>
-          <w:left w:val="single" w:sz="4" w:space="0" w:color="auto"/>
-          <w:bottom w:val="single" w:sz="4" w:space="0" w:color="auto"/>
-          <w:right w:val="single" w:sz="4" w:space="0" w:color="auto"/>
-          <w:insideH w:val="single" w:sz="4" w:space="0" w:color="auto"/>
-          <w:insideV w:val="single" w:sz="4" w:space="0" w:color="auto"/>
-        </w:tblBorders>
-        <w:tblLook w:val="01E0" w:firstRow="1" w:lastRow="1" w:firstColumn="1" w:lastColumn="1" w:noHBand="0" w:noVBand="0"/>
-      </w:tblPr>
-      <w:tblGrid>
-        <w:gridCol w:w="2560"/>
-        <w:gridCol w:w="5680"/>
-      </w:tblGrid>
-      <w:tr>
-        <w:trPr>
-          <w:trHeight w:val="258"/>
-        </w:trPr>
-        <w:tc>
-          <w:tcPr>
-            <w:tcW w:w="2560" w:type="dxa"/>
-            <w:tcBorders>
-              <w:bottom w:val="double" w:sz="4" w:space="0" w:color="auto"/>
-            </w:tcBorders>
-          </w:tcPr>
-          <w:p>
-            <w:pPr>
-              <w:rPr>
-                <w:b/>
-              </w:rPr>
-            </w:pPr>
-            <w:proofErr w:type="spellStart"/>
-            <w:r>
-              <w:rPr>
-                <w:b/>
-              </w:rPr>
-              <w:lastRenderedPageBreak/>
-              <w:t>Use-case</w:t>
-            </w:r>
-            <w:proofErr w:type="spellEnd"/>
-            <w:r>
-              <w:rPr>
-                <w:b/>
-              </w:rPr>
-              <w:t xml:space="preserve"> neve</w:t>
-            </w:r>
-          </w:p>
-        </w:tc>
-        <w:tc>
-          <w:tcPr>
-            <w:tcW w:w="5680" w:type="dxa"/>
-            <w:tcBorders>
-              <w:bottom w:val="double" w:sz="4" w:space="0" w:color="auto"/>
-            </w:tcBorders>
-          </w:tcPr>
-          <w:p>
-            <w:r>
-              <w:t>Rovar általi spóraevés</w:t>
-            </w:r>
-          </w:p>
-        </w:tc>
-      </w:tr>
-      <w:tr>
-        <w:trPr>
-          <w:trHeight w:val="243"/>
-        </w:trPr>
-        <w:tc>
-          <w:tcPr>
-            <w:tcW w:w="2560" w:type="dxa"/>
-            <w:tcBorders>
-              <w:top w:val="double" w:sz="4" w:space="0" w:color="auto"/>
-            </w:tcBorders>
-          </w:tcPr>
-          <w:p>
-            <w:pPr>
-              <w:rPr>
-                <w:b/>
-              </w:rPr>
-            </w:pPr>
-            <w:r>
-              <w:rPr>
-                <w:b/>
-              </w:rPr>
-              <w:t>Rövid leírás</w:t>
-            </w:r>
-          </w:p>
-        </w:tc>
-        <w:tc>
-          <w:tcPr>
-            <w:tcW w:w="5680" w:type="dxa"/>
-            <w:tcBorders>
-              <w:top w:val="double" w:sz="4" w:space="0" w:color="auto"/>
-            </w:tcBorders>
-          </w:tcPr>
-          <w:p>
-            <w:r>
-              <w:t xml:space="preserve">Rovar megeszik egy spórát a </w:t>
-            </w:r>
-            <w:proofErr w:type="spellStart"/>
-            <w:r>
-              <w:t>tekonjáról</w:t>
-            </w:r>
-            <w:proofErr w:type="spellEnd"/>
-          </w:p>
-        </w:tc>
-      </w:tr>
-      <w:tr>
-        <w:trPr>
-          <w:trHeight w:val="258"/>
-        </w:trPr>
-        <w:tc>
-          <w:tcPr>
-            <w:tcW w:w="2560" w:type="dxa"/>
-          </w:tcPr>
-          <w:p>
-            <w:pPr>
-              <w:rPr>
-                <w:b/>
-              </w:rPr>
-            </w:pPr>
-            <w:proofErr w:type="spellStart"/>
-            <w:r>
-              <w:rPr>
-                <w:b/>
-              </w:rPr>
-              <w:t>Aktorok</w:t>
-            </w:r>
-            <w:proofErr w:type="spellEnd"/>
-          </w:p>
-        </w:tc>
-        <w:tc>
-          <w:tcPr>
-            <w:tcW w:w="5680" w:type="dxa"/>
-          </w:tcPr>
-          <w:p>
-            <w:proofErr w:type="spellStart"/>
-            <w:r>
-              <w:t>Tester</w:t>
-            </w:r>
-            <w:proofErr w:type="spellEnd"/>
-          </w:p>
-        </w:tc>
-      </w:tr>
-      <w:tr>
-        <w:trPr>
-          <w:trHeight w:val="272"/>
-        </w:trPr>
-        <w:tc>
-          <w:tcPr>
-            <w:tcW w:w="2560" w:type="dxa"/>
-          </w:tcPr>
-          <w:p>
-            <w:pPr>
-              <w:rPr>
-                <w:b/>
-              </w:rPr>
-            </w:pPr>
-            <w:r>
-              <w:rPr>
-                <w:b/>
-              </w:rPr>
-              <w:t>Forgatókönyv</w:t>
-            </w:r>
-          </w:p>
-        </w:tc>
-        <w:tc>
-          <w:tcPr>
-            <w:tcW w:w="5680" w:type="dxa"/>
-          </w:tcPr>
-          <w:p>
-            <w:r>
-              <w:t xml:space="preserve">Ha van a rovar </w:t>
-            </w:r>
-            <w:proofErr w:type="spellStart"/>
-            <w:r>
-              <w:t>helytektonján</w:t>
-            </w:r>
-            <w:proofErr w:type="spellEnd"/>
-            <w:r>
-              <w:t xml:space="preserve"> spóra:</w:t>
-            </w:r>
-          </w:p>
-          <w:p>
-            <w:r>
-              <w:t xml:space="preserve"> A r</w:t>
-            </w:r>
-            <w:r>
-              <w:t>ovar megeszik egy spórát</w:t>
-            </w:r>
-            <w:r>
-              <w:t xml:space="preserve"> a </w:t>
-            </w:r>
-            <w:proofErr w:type="spellStart"/>
-            <w:r>
-              <w:t>helytektonjáról</w:t>
-            </w:r>
-            <w:proofErr w:type="spellEnd"/>
-          </w:p>
-          <w:p>
-            <w:r>
-              <w:t xml:space="preserve"> A </w:t>
-            </w:r>
-            <w:proofErr w:type="spellStart"/>
-            <w:r>
-              <w:t>helytektonról</w:t>
-            </w:r>
-            <w:proofErr w:type="spellEnd"/>
-            <w:r>
-              <w:t xml:space="preserve"> </w:t>
-            </w:r>
-            <w:proofErr w:type="spellStart"/>
-            <w:r>
-              <w:t>eltünik</w:t>
-            </w:r>
-            <w:proofErr w:type="spellEnd"/>
-            <w:r>
-              <w:t xml:space="preserve"> az a spóra</w:t>
-            </w:r>
-          </w:p>
-          <w:p>
-            <w:pPr>
-              <w:rPr>
-                <w:lang w:val="en-US"/>
-              </w:rPr>
-            </w:pPr>
-            <w:r>
-              <w:t xml:space="preserve"> A spóra </w:t>
-            </w:r>
-            <w:proofErr w:type="spellStart"/>
-            <w:r>
-              <w:t>beállitja</w:t>
-            </w:r>
-            <w:proofErr w:type="spellEnd"/>
-            <w:r>
-              <w:t xml:space="preserve"> a </w:t>
-            </w:r>
-            <w:proofErr w:type="spellStart"/>
-            <w:r>
-              <w:t>tipusának</w:t>
-            </w:r>
-            <w:proofErr w:type="spellEnd"/>
-            <w:r>
-              <w:t xml:space="preserve"> megfelelően a rovaron a hatását</w:t>
-            </w:r>
-          </w:p>
-        </w:tc>
-      </w:tr>
-    </w:tbl>
-    <w:p/>
-    <w:tbl>
-      <w:tblPr>
-        <w:tblW w:w="0" w:type="auto"/>
-        <w:tblBorders>
-          <w:top w:val="single" w:sz="4" w:space="0" w:color="auto"/>
-          <w:left w:val="single" w:sz="4" w:space="0" w:color="auto"/>
-          <w:bottom w:val="single" w:sz="4" w:space="0" w:color="auto"/>
-          <w:right w:val="single" w:sz="4" w:space="0" w:color="auto"/>
-          <w:insideH w:val="single" w:sz="4" w:space="0" w:color="auto"/>
-          <w:insideV w:val="single" w:sz="4" w:space="0" w:color="auto"/>
-        </w:tblBorders>
-        <w:tblLook w:val="01E0" w:firstRow="1" w:lastRow="1" w:firstColumn="1" w:lastColumn="1" w:noHBand="0" w:noVBand="0"/>
-      </w:tblPr>
-      <w:tblGrid>
-        <w:gridCol w:w="2560"/>
-        <w:gridCol w:w="5680"/>
-      </w:tblGrid>
-      <w:tr>
-        <w:trPr>
-          <w:trHeight w:val="258"/>
-        </w:trPr>
-        <w:tc>
-          <w:tcPr>
-            <w:tcW w:w="2560" w:type="dxa"/>
-            <w:tcBorders>
-              <w:bottom w:val="double" w:sz="4" w:space="0" w:color="auto"/>
-            </w:tcBorders>
-          </w:tcPr>
-          <w:p>
-            <w:pPr>
-              <w:rPr>
-                <w:b/>
-              </w:rPr>
-            </w:pPr>
-            <w:proofErr w:type="spellStart"/>
-            <w:r>
-              <w:rPr>
-                <w:b/>
-              </w:rPr>
-              <w:t>Use-case</w:t>
-            </w:r>
-            <w:proofErr w:type="spellEnd"/>
-            <w:r>
-              <w:rPr>
-                <w:b/>
-              </w:rPr>
-              <w:t xml:space="preserve"> neve</w:t>
-            </w:r>
-          </w:p>
-        </w:tc>
-        <w:tc>
-          <w:tcPr>
-            <w:tcW w:w="5680" w:type="dxa"/>
-            <w:tcBorders>
-              <w:bottom w:val="double" w:sz="4" w:space="0" w:color="auto"/>
-            </w:tcBorders>
-          </w:tcPr>
-          <w:p>
-            <w:r>
-              <w:t>Rovar általi gombafonál elvágás</w:t>
-            </w:r>
-          </w:p>
-        </w:tc>
-      </w:tr>
-      <w:tr>
-        <w:trPr>
-          <w:trHeight w:val="243"/>
-        </w:trPr>
-        <w:tc>
-          <w:tcPr>
-            <w:tcW w:w="2560" w:type="dxa"/>
-            <w:tcBorders>
-              <w:top w:val="double" w:sz="4" w:space="0" w:color="auto"/>
-            </w:tcBorders>
-          </w:tcPr>
-          <w:p>
-            <w:pPr>
-              <w:rPr>
-                <w:b/>
-              </w:rPr>
-            </w:pPr>
-            <w:r>
-              <w:rPr>
-                <w:b/>
-              </w:rPr>
-              <w:t>Rövid leírás</w:t>
-            </w:r>
-          </w:p>
-        </w:tc>
-        <w:tc>
-          <w:tcPr>
-            <w:tcW w:w="5680" w:type="dxa"/>
-            <w:tcBorders>
-              <w:top w:val="double" w:sz="4" w:space="0" w:color="auto"/>
-            </w:tcBorders>
-          </w:tcPr>
-          <w:p>
-            <w:r>
-              <w:t xml:space="preserve">Rovar elvág egy fonalat a </w:t>
-            </w:r>
-            <w:proofErr w:type="spellStart"/>
-            <w:r>
-              <w:t>tektonján</w:t>
-            </w:r>
-            <w:proofErr w:type="spellEnd"/>
-          </w:p>
-        </w:tc>
-      </w:tr>
-      <w:tr>
-        <w:trPr>
-          <w:trHeight w:val="258"/>
-        </w:trPr>
-        <w:tc>
-          <w:tcPr>
-            <w:tcW w:w="2560" w:type="dxa"/>
-          </w:tcPr>
-          <w:p>
-            <w:pPr>
-              <w:rPr>
-                <w:b/>
-              </w:rPr>
-            </w:pPr>
-            <w:proofErr w:type="spellStart"/>
-            <w:r>
-              <w:rPr>
-                <w:b/>
-              </w:rPr>
-              <w:t>Aktorok</w:t>
-            </w:r>
-            <w:proofErr w:type="spellEnd"/>
-          </w:p>
-        </w:tc>
-        <w:tc>
-          <w:tcPr>
-            <w:tcW w:w="5680" w:type="dxa"/>
-          </w:tcPr>
-          <w:p>
-            <w:proofErr w:type="spellStart"/>
-            <w:r>
-              <w:t>Tester</w:t>
-            </w:r>
-            <w:proofErr w:type="spellEnd"/>
-          </w:p>
-        </w:tc>
-      </w:tr>
-      <w:tr>
-        <w:trPr>
-          <w:trHeight w:val="272"/>
-        </w:trPr>
-        <w:tc>
-          <w:tcPr>
-            <w:tcW w:w="2560" w:type="dxa"/>
-          </w:tcPr>
-          <w:p>
-            <w:pPr>
-              <w:rPr>
-                <w:b/>
-              </w:rPr>
-            </w:pPr>
-            <w:r>
-              <w:rPr>
-                <w:b/>
-              </w:rPr>
-              <w:t>Forgatókönyv</w:t>
-            </w:r>
-          </w:p>
-        </w:tc>
-        <w:tc>
-          <w:tcPr>
-            <w:tcW w:w="5680" w:type="dxa"/>
-          </w:tcPr>
-          <w:p>
-            <w:r>
-              <w:t xml:space="preserve">A rovar elvág egy spórát a </w:t>
-            </w:r>
-            <w:proofErr w:type="spellStart"/>
-            <w:r>
-              <w:t>tektonján</w:t>
-            </w:r>
-            <w:proofErr w:type="spellEnd"/>
-          </w:p>
-          <w:p>
-            <w:r>
-              <w:t>Ha az utolsó spórát vágta el, elmenekül</w:t>
-            </w:r>
-          </w:p>
-        </w:tc>
-      </w:tr>
-    </w:tbl>
-    <w:p/>
-    <w:tbl>
-      <w:tblPr>
-        <w:tblW w:w="0" w:type="auto"/>
-        <w:tblBorders>
-          <w:top w:val="single" w:sz="4" w:space="0" w:color="auto"/>
-          <w:left w:val="single" w:sz="4" w:space="0" w:color="auto"/>
-          <w:bottom w:val="single" w:sz="4" w:space="0" w:color="auto"/>
-          <w:right w:val="single" w:sz="4" w:space="0" w:color="auto"/>
-          <w:insideH w:val="single" w:sz="4" w:space="0" w:color="auto"/>
-          <w:insideV w:val="single" w:sz="4" w:space="0" w:color="auto"/>
-        </w:tblBorders>
-        <w:tblLook w:val="01E0" w:firstRow="1" w:lastRow="1" w:firstColumn="1" w:lastColumn="1" w:noHBand="0" w:noVBand="0"/>
-      </w:tblPr>
-      <w:tblGrid>
-        <w:gridCol w:w="2560"/>
-        <w:gridCol w:w="5680"/>
-      </w:tblGrid>
-      <w:tr>
-        <w:trPr>
-          <w:trHeight w:val="258"/>
-        </w:trPr>
-        <w:tc>
-          <w:tcPr>
-            <w:tcW w:w="2560" w:type="dxa"/>
-            <w:tcBorders>
-              <w:bottom w:val="double" w:sz="4" w:space="0" w:color="auto"/>
-            </w:tcBorders>
-          </w:tcPr>
-          <w:p>
-            <w:pPr>
-              <w:rPr>
-                <w:b/>
-              </w:rPr>
-            </w:pPr>
-            <w:proofErr w:type="spellStart"/>
-            <w:r>
-              <w:rPr>
-                <w:b/>
-              </w:rPr>
-              <w:t>Use-case</w:t>
-            </w:r>
-            <w:proofErr w:type="spellEnd"/>
-            <w:r>
-              <w:rPr>
-                <w:b/>
-              </w:rPr>
-              <w:t xml:space="preserve"> neve</w:t>
-            </w:r>
-          </w:p>
-        </w:tc>
-        <w:tc>
-          <w:tcPr>
-            <w:tcW w:w="5680" w:type="dxa"/>
-            <w:tcBorders>
-              <w:bottom w:val="double" w:sz="4" w:space="0" w:color="auto"/>
-            </w:tcBorders>
-          </w:tcPr>
-          <w:p>
-            <w:r>
-              <w:t>Rovar kettéválása</w:t>
-            </w:r>
-            <w:r>
-              <w:t xml:space="preserve"> spóra hatására</w:t>
-            </w:r>
-          </w:p>
-        </w:tc>
-      </w:tr>
-      <w:tr>
-        <w:trPr>
-          <w:trHeight w:val="243"/>
-        </w:trPr>
-        <w:tc>
-          <w:tcPr>
-            <w:tcW w:w="2560" w:type="dxa"/>
-            <w:tcBorders>
-              <w:top w:val="double" w:sz="4" w:space="0" w:color="auto"/>
-            </w:tcBorders>
-          </w:tcPr>
-          <w:p>
-            <w:pPr>
-              <w:rPr>
-                <w:b/>
-              </w:rPr>
-            </w:pPr>
-            <w:r>
-              <w:rPr>
-                <w:b/>
-              </w:rPr>
-              <w:t>Rövid leírás</w:t>
-            </w:r>
-          </w:p>
-        </w:tc>
-        <w:tc>
-          <w:tcPr>
-            <w:tcW w:w="5680" w:type="dxa"/>
-            <w:tcBorders>
-              <w:top w:val="double" w:sz="4" w:space="0" w:color="auto"/>
-            </w:tcBorders>
-          </w:tcPr>
-          <w:p>
-            <w:r>
-              <w:t xml:space="preserve">Rovar </w:t>
-            </w:r>
-            <w:proofErr w:type="gramStart"/>
-            <w:r>
-              <w:t>kettéválik</w:t>
-            </w:r>
-            <w:proofErr w:type="gramEnd"/>
-            <w:r>
-              <w:t xml:space="preserve"> ha ilyen spórát eszik meg</w:t>
-            </w:r>
-          </w:p>
-        </w:tc>
-      </w:tr>
-      <w:tr>
-        <w:trPr>
-          <w:trHeight w:val="258"/>
-        </w:trPr>
-        <w:tc>
-          <w:tcPr>
-            <w:tcW w:w="2560" w:type="dxa"/>
-          </w:tcPr>
-          <w:p>
-            <w:pPr>
-              <w:rPr>
-                <w:b/>
-              </w:rPr>
-            </w:pPr>
-            <w:proofErr w:type="spellStart"/>
-            <w:r>
-              <w:rPr>
-                <w:b/>
-              </w:rPr>
-              <w:t>Aktorok</w:t>
-            </w:r>
-            <w:proofErr w:type="spellEnd"/>
-          </w:p>
-        </w:tc>
-        <w:tc>
-          <w:tcPr>
-            <w:tcW w:w="5680" w:type="dxa"/>
-          </w:tcPr>
-          <w:p>
-            <w:r>
-              <w:t>Spóra</w:t>
-            </w:r>
-          </w:p>
-        </w:tc>
-      </w:tr>
-      <w:tr>
-        <w:trPr>
-          <w:trHeight w:val="272"/>
-        </w:trPr>
-        <w:tc>
-          <w:tcPr>
-            <w:tcW w:w="2560" w:type="dxa"/>
-          </w:tcPr>
-          <w:p>
-            <w:pPr>
-              <w:rPr>
-                <w:b/>
-              </w:rPr>
-            </w:pPr>
-            <w:r>
-              <w:rPr>
-                <w:b/>
-              </w:rPr>
-              <w:t>Forgatókönyv</w:t>
-            </w:r>
-          </w:p>
-        </w:tc>
-        <w:tc>
-          <w:tcPr>
-            <w:tcW w:w="5680" w:type="dxa"/>
-          </w:tcPr>
-          <w:p>
-            <w:r>
-              <w:t xml:space="preserve">A megfelelő </w:t>
-            </w:r>
-            <w:proofErr w:type="spellStart"/>
-            <w:r>
-              <w:t>tipúsú</w:t>
-            </w:r>
-            <w:proofErr w:type="spellEnd"/>
-            <w:r>
-              <w:t xml:space="preserve"> spóra státusz </w:t>
-            </w:r>
-            <w:proofErr w:type="spellStart"/>
-            <w:r>
-              <w:t>beállitó</w:t>
-            </w:r>
-            <w:proofErr w:type="spellEnd"/>
-            <w:r>
-              <w:t xml:space="preserve"> </w:t>
-            </w:r>
-            <w:proofErr w:type="spellStart"/>
-            <w:r>
-              <w:t>hivás</w:t>
-            </w:r>
-            <w:proofErr w:type="spellEnd"/>
-            <w:r>
-              <w:t xml:space="preserve"> hatására a rovar kettészakad:</w:t>
-            </w:r>
-          </w:p>
-          <w:p>
-            <w:r>
-              <w:t xml:space="preserve">Létrehoz egy második </w:t>
-            </w:r>
-            <w:proofErr w:type="spellStart"/>
-            <w:r>
-              <w:t>rovarat</w:t>
-            </w:r>
-            <w:proofErr w:type="spellEnd"/>
-            <w:r>
-              <w:t xml:space="preserve">, a saját tulajdonságaival ugyanarra a </w:t>
-            </w:r>
-            <w:proofErr w:type="spellStart"/>
-            <w:r>
-              <w:t>tectonra</w:t>
-            </w:r>
-            <w:proofErr w:type="spellEnd"/>
-            <w:r>
-              <w:t>.</w:t>
-            </w:r>
-          </w:p>
-        </w:tc>
-      </w:tr>
-    </w:tbl>
-    <w:p/>
-    <w:tbl>
-      <w:tblPr>
-        <w:tblW w:w="0" w:type="auto"/>
-        <w:tblBorders>
-          <w:top w:val="single" w:sz="4" w:space="0" w:color="auto"/>
-          <w:left w:val="single" w:sz="4" w:space="0" w:color="auto"/>
-          <w:bottom w:val="single" w:sz="4" w:space="0" w:color="auto"/>
-          <w:right w:val="single" w:sz="4" w:space="0" w:color="auto"/>
-          <w:insideH w:val="single" w:sz="4" w:space="0" w:color="auto"/>
-          <w:insideV w:val="single" w:sz="4" w:space="0" w:color="auto"/>
-        </w:tblBorders>
-        <w:tblLook w:val="01E0" w:firstRow="1" w:lastRow="1" w:firstColumn="1" w:lastColumn="1" w:noHBand="0" w:noVBand="0"/>
-      </w:tblPr>
-      <w:tblGrid>
-        <w:gridCol w:w="2560"/>
-        <w:gridCol w:w="5680"/>
-      </w:tblGrid>
-      <w:tr>
-        <w:trPr>
-          <w:trHeight w:val="272"/>
-        </w:trPr>
-        <w:tc>
-          <w:tcPr>
-            <w:tcW w:w="2560" w:type="dxa"/>
-            <w:tcBorders>
-              <w:top w:val="single" w:sz="4" w:space="0" w:color="auto"/>
-              <w:left w:val="single" w:sz="4" w:space="0" w:color="auto"/>
-              <w:bottom w:val="single" w:sz="4" w:space="0" w:color="auto"/>
-              <w:right w:val="single" w:sz="4" w:space="0" w:color="auto"/>
-            </w:tcBorders>
-          </w:tcPr>
-          <w:p>
-            <w:pPr>
-              <w:rPr>
-                <w:b/>
-              </w:rPr>
-            </w:pPr>
-            <w:proofErr w:type="spellStart"/>
-            <w:r>
-              <w:rPr>
-                <w:b/>
-              </w:rPr>
-              <w:t>Use-case</w:t>
-            </w:r>
-            <w:proofErr w:type="spellEnd"/>
-            <w:r>
-              <w:rPr>
-                <w:b/>
-              </w:rPr>
-              <w:t xml:space="preserve"> neve</w:t>
-            </w:r>
-          </w:p>
-        </w:tc>
-        <w:tc>
-          <w:tcPr>
-            <w:tcW w:w="5680" w:type="dxa"/>
-            <w:tcBorders>
-              <w:top w:val="single" w:sz="4" w:space="0" w:color="auto"/>
-              <w:left w:val="single" w:sz="4" w:space="0" w:color="auto"/>
-              <w:bottom w:val="single" w:sz="4" w:space="0" w:color="auto"/>
-              <w:right w:val="single" w:sz="4" w:space="0" w:color="auto"/>
-            </w:tcBorders>
-          </w:tcPr>
-          <w:p>
-            <w:r>
-              <w:t xml:space="preserve">Bénult rovar gombafonál általi megevése </w:t>
-            </w:r>
-          </w:p>
-        </w:tc>
-      </w:tr>
-      <w:tr>
-        <w:trPr>
-          <w:trHeight w:val="272"/>
-        </w:trPr>
-        <w:tc>
-          <w:tcPr>
-            <w:tcW w:w="2560" w:type="dxa"/>
-            <w:tcBorders>
-              <w:top w:val="single" w:sz="4" w:space="0" w:color="auto"/>
-              <w:left w:val="single" w:sz="4" w:space="0" w:color="auto"/>
-              <w:bottom w:val="single" w:sz="4" w:space="0" w:color="auto"/>
-              <w:right w:val="single" w:sz="4" w:space="0" w:color="auto"/>
-            </w:tcBorders>
-          </w:tcPr>
-          <w:p>
-            <w:pPr>
-              <w:rPr>
-                <w:b/>
-              </w:rPr>
-            </w:pPr>
-            <w:r>
-              <w:rPr>
-                <w:b/>
-              </w:rPr>
-              <w:t>Rövid leírás</w:t>
-            </w:r>
-          </w:p>
-        </w:tc>
-        <w:tc>
-          <w:tcPr>
-            <w:tcW w:w="5680" w:type="dxa"/>
-            <w:tcBorders>
-              <w:top w:val="single" w:sz="4" w:space="0" w:color="auto"/>
-              <w:left w:val="single" w:sz="4" w:space="0" w:color="auto"/>
-              <w:bottom w:val="single" w:sz="4" w:space="0" w:color="auto"/>
-              <w:right w:val="single" w:sz="4" w:space="0" w:color="auto"/>
-            </w:tcBorders>
-          </w:tcPr>
-          <w:p>
-            <w:r>
-              <w:t>A bénult rovar megevődik a gombafonál által</w:t>
-            </w:r>
-          </w:p>
-        </w:tc>
-      </w:tr>
-      <w:tr>
-        <w:trPr>
-          <w:trHeight w:val="272"/>
-        </w:trPr>
-        <w:tc>
-          <w:tcPr>
-            <w:tcW w:w="2560" w:type="dxa"/>
-            <w:tcBorders>
-              <w:top w:val="single" w:sz="4" w:space="0" w:color="auto"/>
-              <w:left w:val="single" w:sz="4" w:space="0" w:color="auto"/>
-              <w:bottom w:val="single" w:sz="4" w:space="0" w:color="auto"/>
-              <w:right w:val="single" w:sz="4" w:space="0" w:color="auto"/>
-            </w:tcBorders>
-          </w:tcPr>
-          <w:p>
-            <w:pPr>
-              <w:rPr>
-                <w:b/>
-              </w:rPr>
-            </w:pPr>
-            <w:proofErr w:type="spellStart"/>
-            <w:r>
-              <w:rPr>
-                <w:b/>
-              </w:rPr>
-              <w:t>Aktorok</w:t>
-            </w:r>
-            <w:proofErr w:type="spellEnd"/>
-          </w:p>
-        </w:tc>
-        <w:tc>
-          <w:tcPr>
-            <w:tcW w:w="5680" w:type="dxa"/>
-            <w:tcBorders>
-              <w:top w:val="single" w:sz="4" w:space="0" w:color="auto"/>
-              <w:left w:val="single" w:sz="4" w:space="0" w:color="auto"/>
-              <w:bottom w:val="single" w:sz="4" w:space="0" w:color="auto"/>
-              <w:right w:val="single" w:sz="4" w:space="0" w:color="auto"/>
-            </w:tcBorders>
-          </w:tcPr>
-          <w:p>
-            <w:r>
-              <w:t>Gombafonál</w:t>
-            </w:r>
-          </w:p>
-        </w:tc>
-      </w:tr>
-      <w:tr>
-        <w:trPr>
-          <w:trHeight w:val="272"/>
-        </w:trPr>
-        <w:tc>
-          <w:tcPr>
-            <w:tcW w:w="2560" w:type="dxa"/>
-            <w:tcBorders>
-              <w:top w:val="single" w:sz="4" w:space="0" w:color="auto"/>
-              <w:left w:val="single" w:sz="4" w:space="0" w:color="auto"/>
-              <w:bottom w:val="single" w:sz="4" w:space="0" w:color="auto"/>
-              <w:right w:val="single" w:sz="4" w:space="0" w:color="auto"/>
-            </w:tcBorders>
-          </w:tcPr>
-          <w:p>
-            <w:pPr>
-              <w:rPr>
-                <w:b/>
-              </w:rPr>
-            </w:pPr>
-            <w:r>
-              <w:rPr>
-                <w:b/>
-              </w:rPr>
-              <w:t>Forgatókönyv</w:t>
-            </w:r>
-          </w:p>
-        </w:tc>
-        <w:tc>
-          <w:tcPr>
-            <w:tcW w:w="5680" w:type="dxa"/>
-            <w:tcBorders>
-              <w:top w:val="single" w:sz="4" w:space="0" w:color="auto"/>
-              <w:left w:val="single" w:sz="4" w:space="0" w:color="auto"/>
-              <w:bottom w:val="single" w:sz="4" w:space="0" w:color="auto"/>
-              <w:right w:val="single" w:sz="4" w:space="0" w:color="auto"/>
-            </w:tcBorders>
-          </w:tcPr>
-          <w:p>
-            <w:r>
-              <w:t>Ha a rovar bénult állapotban van, és megevési parancsot kap a gombafonáltól, megszűnik létezni</w:t>
+              <w:t>Minden alapállapotban marad-e</w:t>
             </w:r>
           </w:p>
         </w:tc>
@@ -2611,7 +2902,7 @@
       </w:tblGrid>
       <w:tr>
         <w:trPr>
-          <w:trHeight w:val="258"/>
+          <w:trHeight w:val="270"/>
         </w:trPr>
         <w:tc>
           <w:tcPr>
@@ -2626,19 +2917,11 @@
                 <w:b/>
               </w:rPr>
             </w:pPr>
-            <w:proofErr w:type="spellStart"/>
-            <w:r>
-              <w:rPr>
-                <w:b/>
-              </w:rPr>
-              <w:t>Use-case</w:t>
-            </w:r>
-            <w:proofErr w:type="spellEnd"/>
-            <w:r>
-              <w:rPr>
-                <w:b/>
-              </w:rPr>
-              <w:t xml:space="preserve"> neve</w:t>
+            <w:r>
+              <w:rPr>
+                <w:b/>
+              </w:rPr>
+              <w:t>Teszt-eset neve</w:t>
             </w:r>
           </w:p>
         </w:tc>
@@ -2651,342 +2934,10 @@
           </w:tcPr>
           <w:p>
             <w:r>
-              <w:t xml:space="preserve">Rovar </w:t>
-            </w:r>
-            <w:r>
-              <w:t>elmenekülése</w:t>
-            </w:r>
-          </w:p>
-        </w:tc>
-      </w:tr>
-      <w:tr>
-        <w:trPr>
-          <w:trHeight w:val="243"/>
-        </w:trPr>
-        <w:tc>
-          <w:tcPr>
-            <w:tcW w:w="2560" w:type="dxa"/>
-            <w:tcBorders>
-              <w:top w:val="double" w:sz="4" w:space="0" w:color="auto"/>
-            </w:tcBorders>
-          </w:tcPr>
-          <w:p>
-            <w:pPr>
-              <w:rPr>
-                <w:b/>
-              </w:rPr>
-            </w:pPr>
-            <w:r>
-              <w:rPr>
-                <w:b/>
-              </w:rPr>
-              <w:t>Rövid leírás</w:t>
-            </w:r>
-          </w:p>
-        </w:tc>
-        <w:tc>
-          <w:tcPr>
-            <w:tcW w:w="5680" w:type="dxa"/>
-            <w:tcBorders>
-              <w:top w:val="double" w:sz="4" w:space="0" w:color="auto"/>
-            </w:tcBorders>
-          </w:tcPr>
-          <w:p>
-            <w:proofErr w:type="spellStart"/>
-            <w:r>
-              <w:t>Tektontörés</w:t>
-            </w:r>
-            <w:proofErr w:type="spellEnd"/>
-            <w:r>
-              <w:t xml:space="preserve"> vagy fonálvágás hatására a rovar elmenekül egy random választott megfelelő </w:t>
-            </w:r>
-            <w:proofErr w:type="spellStart"/>
-            <w:r>
-              <w:t>tektonra</w:t>
-            </w:r>
-            <w:proofErr w:type="spellEnd"/>
-          </w:p>
-        </w:tc>
-      </w:tr>
-      <w:tr>
-        <w:trPr>
-          <w:trHeight w:val="258"/>
-        </w:trPr>
-        <w:tc>
-          <w:tcPr>
-            <w:tcW w:w="2560" w:type="dxa"/>
-          </w:tcPr>
-          <w:p>
-            <w:pPr>
-              <w:rPr>
-                <w:b/>
-              </w:rPr>
-            </w:pPr>
-            <w:proofErr w:type="spellStart"/>
-            <w:r>
-              <w:rPr>
-                <w:b/>
-              </w:rPr>
-              <w:t>Aktorok</w:t>
-            </w:r>
-            <w:proofErr w:type="spellEnd"/>
-          </w:p>
-        </w:tc>
-        <w:tc>
-          <w:tcPr>
-            <w:tcW w:w="5680" w:type="dxa"/>
-          </w:tcPr>
-          <w:p>
-            <w:proofErr w:type="spellStart"/>
-            <w:r>
-              <w:t>Tekton</w:t>
-            </w:r>
-            <w:proofErr w:type="spellEnd"/>
-            <w:r>
-              <w:t xml:space="preserve"> vagy </w:t>
-            </w:r>
-            <w:proofErr w:type="spellStart"/>
-            <w:r>
-              <w:t>Insect</w:t>
-            </w:r>
-            <w:proofErr w:type="spellEnd"/>
-          </w:p>
-        </w:tc>
-      </w:tr>
-      <w:tr>
-        <w:trPr>
-          <w:trHeight w:val="272"/>
-        </w:trPr>
-        <w:tc>
-          <w:tcPr>
-            <w:tcW w:w="2560" w:type="dxa"/>
-          </w:tcPr>
-          <w:p>
-            <w:pPr>
-              <w:rPr>
-                <w:b/>
-              </w:rPr>
-            </w:pPr>
-            <w:r>
-              <w:rPr>
-                <w:b/>
-              </w:rPr>
-              <w:t>Forgatókönyv</w:t>
-            </w:r>
-          </w:p>
-        </w:tc>
-        <w:tc>
-          <w:tcPr>
-            <w:tcW w:w="5680" w:type="dxa"/>
-          </w:tcPr>
-          <w:p>
-            <w:r>
-              <w:t>A rovar elmenekülése jelet kap</w:t>
-            </w:r>
-          </w:p>
-          <w:p>
-            <w:r>
-              <w:t xml:space="preserve">Megnézi az összes létező </w:t>
-            </w:r>
-            <w:proofErr w:type="spellStart"/>
-            <w:r>
-              <w:t>tektont</w:t>
-            </w:r>
-            <w:proofErr w:type="spellEnd"/>
-            <w:r>
-              <w:t xml:space="preserve">, és listát csinál </w:t>
-            </w:r>
-            <w:proofErr w:type="gramStart"/>
-            <w:r>
-              <w:t>azokból</w:t>
-            </w:r>
-            <w:proofErr w:type="gramEnd"/>
-            <w:r>
-              <w:t xml:space="preserve"> amelyekre menekülni tud</w:t>
-            </w:r>
-          </w:p>
-          <w:p>
-            <w:r>
-              <w:t xml:space="preserve">Erről a listáról véletlenszerűen </w:t>
-            </w:r>
-            <w:proofErr w:type="spellStart"/>
-            <w:r>
-              <w:t>kiválasztódik</w:t>
-            </w:r>
-            <w:proofErr w:type="spellEnd"/>
-            <w:r>
-              <w:t xml:space="preserve"> egy</w:t>
-            </w:r>
-          </w:p>
-          <w:p>
-            <w:r>
-              <w:t xml:space="preserve">Régi </w:t>
-            </w:r>
-            <w:proofErr w:type="spellStart"/>
-            <w:r>
-              <w:t>helytektonjról</w:t>
-            </w:r>
-            <w:proofErr w:type="spellEnd"/>
-            <w:r>
-              <w:t xml:space="preserve"> rovar leszedése</w:t>
-            </w:r>
-          </w:p>
-          <w:p>
-            <w:r>
-              <w:t xml:space="preserve">Rovar </w:t>
-            </w:r>
-            <w:proofErr w:type="spellStart"/>
-            <w:r>
-              <w:t>helytektonjának</w:t>
-            </w:r>
-            <w:proofErr w:type="spellEnd"/>
-            <w:r>
-              <w:t xml:space="preserve"> </w:t>
-            </w:r>
-            <w:proofErr w:type="spellStart"/>
-            <w:r>
-              <w:t>átállitása</w:t>
-            </w:r>
-            <w:proofErr w:type="spellEnd"/>
-            <w:r>
-              <w:t xml:space="preserve"> a régiről az újra</w:t>
-            </w:r>
-          </w:p>
-          <w:p>
-            <w:r>
-              <w:t xml:space="preserve">Új </w:t>
-            </w:r>
-            <w:proofErr w:type="spellStart"/>
-            <w:r>
-              <w:t>helytekntonra</w:t>
-            </w:r>
-            <w:proofErr w:type="spellEnd"/>
-            <w:r>
-              <w:t xml:space="preserve"> rovar hozzáadása</w:t>
-            </w:r>
-          </w:p>
-          <w:p/>
-        </w:tc>
-      </w:tr>
-    </w:tbl>
-    <w:p/>
-    <w:p>
-      <w:pPr>
-        <w:pStyle w:val="Heading2"/>
-      </w:pPr>
-      <w:r>
-        <w:t>Tesztelési terv</w:t>
-      </w:r>
-    </w:p>
-    <w:p>
-      <w:pPr>
-        <w:pStyle w:val="magyarazat"/>
-      </w:pPr>
-      <w:r>
-        <w:t>[A tesztelési tervben definiálni kell, hogy a be- és kimeneti fájlok egybevetésével miként végezhető el a program tesztelése. Meg</w:t>
-      </w:r>
-      <w:r>
-        <w:t xml:space="preserve"> kell adni</w:t>
-      </w:r>
-      <w:r>
-        <w:t xml:space="preserve"> magas szintű</w:t>
-      </w:r>
-      <w:r>
-        <w:t xml:space="preserve"> teszt forgatókönyveket</w:t>
-      </w:r>
-      <w:r>
-        <w:t xml:space="preserve">. Az egyes teszteket elég informálisan, </w:t>
-      </w:r>
-      <w:r>
-        <w:t>szabad szövegként leírni, teszt</w:t>
-      </w:r>
-      <w:r>
-        <w:t>esetenként egy-öt mondatban.</w:t>
-      </w:r>
-      <w:r>
-        <w:t xml:space="preserve"> </w:t>
-      </w:r>
-      <w:r>
-        <w:lastRenderedPageBreak/>
-        <w:t xml:space="preserve">Minden teszthez meg kell adni, hogy mi a célja, a </w:t>
-      </w:r>
-      <w:proofErr w:type="spellStart"/>
-      <w:r>
-        <w:t>proto</w:t>
-      </w:r>
-      <w:proofErr w:type="spellEnd"/>
-      <w:r>
-        <w:t xml:space="preserve"> mely funkcionalitását</w:t>
-      </w:r>
-      <w:r>
-        <w:t>, osztályait</w:t>
-      </w:r>
-      <w:r>
-        <w:t xml:space="preserve"> stb.</w:t>
-      </w:r>
-      <w:r>
-        <w:t xml:space="preserve"> teszteli.</w:t>
-      </w:r>
-      <w:r>
-        <w:t xml:space="preserve"> Az alábbi táblázat minden teszt-esethez külön-külön elkészítendő.</w:t>
-      </w:r>
-      <w:r>
-        <w:t>]</w:t>
-      </w:r>
-    </w:p>
-    <w:p/>
-    <w:tbl>
-      <w:tblPr>
-        <w:tblW w:w="0" w:type="auto"/>
-        <w:tblBorders>
-          <w:top w:val="single" w:sz="4" w:space="0" w:color="auto"/>
-          <w:left w:val="single" w:sz="4" w:space="0" w:color="auto"/>
-          <w:bottom w:val="single" w:sz="4" w:space="0" w:color="auto"/>
-          <w:right w:val="single" w:sz="4" w:space="0" w:color="auto"/>
-          <w:insideH w:val="single" w:sz="4" w:space="0" w:color="auto"/>
-          <w:insideV w:val="single" w:sz="4" w:space="0" w:color="auto"/>
-        </w:tblBorders>
-        <w:tblLook w:val="01E0" w:firstRow="1" w:lastRow="1" w:firstColumn="1" w:lastColumn="1" w:noHBand="0" w:noVBand="0"/>
-      </w:tblPr>
-      <w:tblGrid>
-        <w:gridCol w:w="2560"/>
-        <w:gridCol w:w="5680"/>
-      </w:tblGrid>
-      <w:tr>
-        <w:trPr>
-          <w:trHeight w:val="270"/>
-        </w:trPr>
-        <w:tc>
-          <w:tcPr>
-            <w:tcW w:w="2560" w:type="dxa"/>
-            <w:tcBorders>
-              <w:bottom w:val="double" w:sz="4" w:space="0" w:color="auto"/>
-            </w:tcBorders>
-          </w:tcPr>
-          <w:p>
-            <w:pPr>
-              <w:rPr>
-                <w:b/>
-              </w:rPr>
-            </w:pPr>
-            <w:r>
-              <w:rPr>
-                <w:b/>
-              </w:rPr>
-              <w:t>Teszt-eset neve</w:t>
-            </w:r>
-          </w:p>
-        </w:tc>
-        <w:tc>
-          <w:tcPr>
-            <w:tcW w:w="5680" w:type="dxa"/>
-            <w:tcBorders>
-              <w:bottom w:val="double" w:sz="4" w:space="0" w:color="auto"/>
-            </w:tcBorders>
-          </w:tcPr>
-          <w:p>
-            <w:r>
-              <w:t>Rovar mozgása</w:t>
+              <w:t>Rovar általi spóraevés</w:t>
+            </w:r>
+            <w:r>
+              <w:t xml:space="preserve"> következtében kettészakadás</w:t>
             </w:r>
           </w:p>
         </w:tc>
@@ -3025,15 +2976,7 @@
           </w:tcPr>
           <w:p>
             <w:r>
-              <w:t xml:space="preserve">Rovar mozog egy </w:t>
-            </w:r>
-            <w:proofErr w:type="spellStart"/>
-            <w:r>
-              <w:t>tektonról</w:t>
-            </w:r>
-            <w:proofErr w:type="spellEnd"/>
-            <w:r>
-              <w:t xml:space="preserve"> a másikra</w:t>
+              <w:t>Spóraevés hatására a rovar megduplázódik</w:t>
             </w:r>
           </w:p>
         </w:tc>
@@ -3066,15 +3009,10 @@
           </w:tcPr>
           <w:p>
             <w:r>
-              <w:t xml:space="preserve">Ténylegesen megváltozott a kettő </w:t>
-            </w:r>
-            <w:proofErr w:type="spellStart"/>
-            <w:r>
-              <w:t>tekton</w:t>
-            </w:r>
-            <w:proofErr w:type="spellEnd"/>
-            <w:r>
-              <w:t xml:space="preserve"> és a rovar állapota</w:t>
+              <w:t>Létrejött-e</w:t>
+            </w:r>
+            <w:r>
+              <w:t xml:space="preserve"> a másik rovar, a megfelelő tulajdonságokkal</w:t>
             </w:r>
           </w:p>
         </w:tc>
@@ -3132,10 +3070,15 @@
           </w:tcPr>
           <w:p>
             <w:r>
-              <w:t>Rovar általi spóraevés</w:t>
-            </w:r>
-            <w:r>
-              <w:t xml:space="preserve"> következtében kettészakadás</w:t>
+              <w:t xml:space="preserve">Rovar általi spóraevés következtében </w:t>
+            </w:r>
+            <w:proofErr w:type="spellStart"/>
+            <w:r>
+              <w:t>Slow</w:t>
+            </w:r>
+            <w:proofErr w:type="spellEnd"/>
+            <w:r>
+              <w:t xml:space="preserve"> állapotba kerülés</w:t>
             </w:r>
           </w:p>
         </w:tc>
@@ -3174,7 +3117,15 @@
           </w:tcPr>
           <w:p>
             <w:r>
-              <w:t>Spóraevés hatására a rovar megduplázódik</w:t>
+              <w:t xml:space="preserve">A rovar spóraevés hatására </w:t>
+            </w:r>
+            <w:proofErr w:type="spellStart"/>
+            <w:r>
+              <w:t>Slow</w:t>
+            </w:r>
+            <w:proofErr w:type="spellEnd"/>
+            <w:r>
+              <w:t xml:space="preserve"> állapotba kerül</w:t>
             </w:r>
           </w:p>
         </w:tc>
@@ -3206,13 +3157,20 @@
             <w:tcW w:w="5680" w:type="dxa"/>
           </w:tcPr>
           <w:p>
-            <w:proofErr w:type="gramStart"/>
-            <w:r>
-              <w:t>Létrejött e</w:t>
-            </w:r>
-            <w:proofErr w:type="gramEnd"/>
-            <w:r>
-              <w:t xml:space="preserve"> a másik rovar, a megfelelő tulajdonságokkal</w:t>
+            <w:r>
+              <w:t xml:space="preserve">Ténylegesen </w:t>
+            </w:r>
+            <w:r>
+              <w:t>belekerült-e</w:t>
+            </w:r>
+            <w:r>
+              <w:t xml:space="preserve"> az adott állapotba, és képességei ezek szerint megváltoztak</w:t>
+            </w:r>
+            <w:r>
+              <w:t>-</w:t>
+            </w:r>
+            <w:r>
+              <w:t>e</w:t>
             </w:r>
           </w:p>
         </w:tc>
@@ -3274,7 +3232,7 @@
             </w:r>
             <w:proofErr w:type="spellStart"/>
             <w:r>
-              <w:t>Slow</w:t>
+              <w:t>Fast</w:t>
             </w:r>
             <w:proofErr w:type="spellEnd"/>
             <w:r>
@@ -3321,7 +3279,7 @@
             </w:r>
             <w:proofErr w:type="spellStart"/>
             <w:r>
-              <w:t>Slow</w:t>
+              <w:t>Fast</w:t>
             </w:r>
             <w:proofErr w:type="spellEnd"/>
             <w:r>
@@ -3360,16 +3318,17 @@
             <w:r>
               <w:t xml:space="preserve">Ténylegesen </w:t>
             </w:r>
-            <w:proofErr w:type="gramStart"/>
-            <w:r>
-              <w:t>belekerült e</w:t>
-            </w:r>
-            <w:proofErr w:type="gramEnd"/>
-            <w:r>
-              <w:t xml:space="preserve"> az adott állapotba</w:t>
-            </w:r>
-            <w:r>
-              <w:t>, és képességei ezek szerint megváltoztak e</w:t>
+            <w:r>
+              <w:t>belekerült-e</w:t>
+            </w:r>
+            <w:r>
+              <w:t xml:space="preserve"> az adott állapotba, és képességei ezek szerint megváltoztak</w:t>
+            </w:r>
+            <w:r>
+              <w:t>-</w:t>
+            </w:r>
+            <w:r>
+              <w:t>e</w:t>
             </w:r>
           </w:p>
         </w:tc>
@@ -3427,14 +3386,11 @@
           </w:tcPr>
           <w:p>
             <w:r>
-              <w:t>Rovar általi spóraevés</w:t>
-            </w:r>
-            <w:r>
-              <w:t xml:space="preserve"> következtében </w:t>
+              <w:t xml:space="preserve">Rovar általi spóraevés következtében </w:t>
             </w:r>
             <w:proofErr w:type="spellStart"/>
             <w:r>
-              <w:t>Fast</w:t>
+              <w:t>PreventCunt</w:t>
             </w:r>
             <w:proofErr w:type="spellEnd"/>
             <w:r>
@@ -3481,7 +3437,7 @@
             </w:r>
             <w:proofErr w:type="spellStart"/>
             <w:r>
-              <w:t>Fast</w:t>
+              <w:t>PreventCut</w:t>
             </w:r>
             <w:proofErr w:type="spellEnd"/>
             <w:r>
@@ -3520,13 +3476,17 @@
             <w:r>
               <w:t xml:space="preserve">Ténylegesen </w:t>
             </w:r>
-            <w:proofErr w:type="gramStart"/>
-            <w:r>
-              <w:t>belekerült e</w:t>
-            </w:r>
-            <w:proofErr w:type="gramEnd"/>
-            <w:r>
-              <w:t xml:space="preserve"> az adott állapotba, és képességei ezek szerint megváltoztak e</w:t>
+            <w:r>
+              <w:t>belekerült-e</w:t>
+            </w:r>
+            <w:r>
+              <w:t xml:space="preserve"> az adott állapotba, és képességei ezek szerint megváltoztak</w:t>
+            </w:r>
+            <w:r>
+              <w:t>-</w:t>
+            </w:r>
+            <w:r>
+              <w:t>e</w:t>
             </w:r>
           </w:p>
         </w:tc>
@@ -3588,7 +3548,7 @@
             </w:r>
             <w:proofErr w:type="spellStart"/>
             <w:r>
-              <w:t>PreventCunt</w:t>
+              <w:t>Stunned</w:t>
             </w:r>
             <w:proofErr w:type="spellEnd"/>
             <w:r>
@@ -3635,7 +3595,7 @@
             </w:r>
             <w:proofErr w:type="spellStart"/>
             <w:r>
-              <w:t>PreventCut</w:t>
+              <w:t>Stunned</w:t>
             </w:r>
             <w:proofErr w:type="spellEnd"/>
             <w:r>
@@ -3674,13 +3634,17 @@
             <w:r>
               <w:t xml:space="preserve">Ténylegesen </w:t>
             </w:r>
-            <w:proofErr w:type="gramStart"/>
-            <w:r>
-              <w:t>belekerült e</w:t>
-            </w:r>
-            <w:proofErr w:type="gramEnd"/>
-            <w:r>
-              <w:t xml:space="preserve"> az adott állapotba, és képességei ezek szerint megváltoztak e</w:t>
+            <w:r>
+              <w:t>belekerült-e</w:t>
+            </w:r>
+            <w:r>
+              <w:t xml:space="preserve"> az adott állapotba, és képességei ezek szerint megváltoztak</w:t>
+            </w:r>
+            <w:r>
+              <w:t>-</w:t>
+            </w:r>
+            <w:r>
+              <w:t>e</w:t>
             </w:r>
           </w:p>
         </w:tc>
@@ -3738,15 +3702,7 @@
           </w:tcPr>
           <w:p>
             <w:r>
-              <w:t xml:space="preserve">Rovar általi spóraevés következtében </w:t>
-            </w:r>
-            <w:proofErr w:type="spellStart"/>
-            <w:r>
-              <w:t>Stunned</w:t>
-            </w:r>
-            <w:proofErr w:type="spellEnd"/>
-            <w:r>
-              <w:t xml:space="preserve"> állapotba kerülés</w:t>
+              <w:t xml:space="preserve">Rovar általi sikertelen spóraevés </w:t>
             </w:r>
           </w:p>
         </w:tc>
@@ -3785,16 +3741,13 @@
           </w:tcPr>
           <w:p>
             <w:r>
-              <w:t xml:space="preserve">A rovar spóraevés hatására </w:t>
+              <w:t xml:space="preserve">A rovar spórát próbálna enni, de nincs spóra a </w:t>
             </w:r>
             <w:proofErr w:type="spellStart"/>
             <w:r>
-              <w:t>Stunned</w:t>
+              <w:t>tektonon</w:t>
             </w:r>
             <w:proofErr w:type="spellEnd"/>
-            <w:r>
-              <w:t xml:space="preserve"> állapotba kerül</w:t>
-            </w:r>
           </w:p>
         </w:tc>
       </w:tr>
@@ -3826,18 +3779,13 @@
           </w:tcPr>
           <w:p>
             <w:r>
-              <w:t xml:space="preserve">Ténylegesen </w:t>
-            </w:r>
-            <w:proofErr w:type="gramStart"/>
-            <w:r>
-              <w:t>belekerült e</w:t>
-            </w:r>
-            <w:proofErr w:type="gramEnd"/>
-            <w:r>
-              <w:t xml:space="preserve"> az adott állapotba</w:t>
-            </w:r>
-            <w:r>
-              <w:t>, és képességei ezek szerint megváltoztak e</w:t>
+              <w:t>Minden alapállapotban marad</w:t>
+            </w:r>
+            <w:r>
+              <w:t>-</w:t>
+            </w:r>
+            <w:r>
+              <w:t>e</w:t>
             </w:r>
           </w:p>
         </w:tc>
@@ -3971,37 +3919,84 @@
             <w:tcW w:w="5680" w:type="dxa"/>
           </w:tcPr>
           <w:p>
+            <w:r>
+              <w:t xml:space="preserve">A rovar </w:t>
+            </w:r>
             <w:proofErr w:type="spellStart"/>
             <w:r>
-              <w:t>Tektonon</w:t>
+              <w:t>location-t</w:t>
+            </w:r>
+            <w:r>
+              <w:t>ekton</w:t>
+            </w:r>
+            <w:r>
+              <w:t>ján</w:t>
             </w:r>
             <w:proofErr w:type="spellEnd"/>
             <w:r>
-              <w:t xml:space="preserve"> a fonalak állapota tükrözi </w:t>
-            </w:r>
-            <w:proofErr w:type="gramStart"/>
+              <w:t xml:space="preserve"> a fonalak állapota tükrözi</w:t>
+            </w:r>
+            <w:r>
+              <w:t>-</w:t>
+            </w:r>
             <w:r>
               <w:t>e</w:t>
             </w:r>
-            <w:proofErr w:type="gramEnd"/>
-            <w:r>
-              <w:t xml:space="preserve"> hogy egy elvágódott, nem maradtak e nem </w:t>
+            <w:r>
+              <w:t>,</w:t>
+            </w:r>
+            <w:r>
+              <w:t xml:space="preserve"> hogy </w:t>
+            </w:r>
+            <w:r>
+              <w:t xml:space="preserve">az </w:t>
+            </w:r>
+            <w:r>
+              <w:t>egy</w:t>
+            </w:r>
+            <w:r>
+              <w:t>ik</w:t>
+            </w:r>
+            <w:r>
+              <w:t xml:space="preserve"> elvágódott, nem maradtak</w:t>
+            </w:r>
+            <w:r>
+              <w:t>-</w:t>
+            </w:r>
+            <w:r>
+              <w:t xml:space="preserve">e nem </w:t>
+            </w:r>
+            <w:r>
+              <w:t>fenntartott</w:t>
+            </w:r>
+            <w:r>
+              <w:t xml:space="preserve"> fonalak </w:t>
+            </w:r>
+            <w:r>
+              <w:t>akárhol</w:t>
+            </w:r>
+            <w:r>
+              <w:t xml:space="preserve">, </w:t>
+            </w:r>
+            <w:r>
+              <w:t>illetve,</w:t>
+            </w:r>
+            <w:r>
+              <w:t xml:space="preserve"> hogy a rovarok megfelelő </w:t>
             </w:r>
             <w:proofErr w:type="spellStart"/>
             <w:r>
-              <w:t>fentartott</w:t>
+              <w:t>tektonokra</w:t>
             </w:r>
             <w:proofErr w:type="spellEnd"/>
             <w:r>
-              <w:t xml:space="preserve"> fonalak a játékpályán, illetve hogy a rovarok megfelelő </w:t>
-            </w:r>
-            <w:proofErr w:type="spellStart"/>
-            <w:r>
-              <w:t>tektonokra</w:t>
-            </w:r>
-            <w:proofErr w:type="spellEnd"/>
-            <w:r>
-              <w:t xml:space="preserve"> menekültek e</w:t>
+              <w:t xml:space="preserve"> menekültek</w:t>
+            </w:r>
+            <w:r>
+              <w:t>-</w:t>
+            </w:r>
+            <w:r>
+              <w:t>e</w:t>
             </w:r>
           </w:p>
         </w:tc>
@@ -4046,6 +4041,7 @@
               <w:rPr>
                 <w:b/>
               </w:rPr>
+              <w:lastRenderedPageBreak/>
               <w:t>Teszt-eset neve</w:t>
             </w:r>
           </w:p>
@@ -4059,18 +4055,13 @@
           </w:tcPr>
           <w:p>
             <w:r>
-              <w:t>Bénult r</w:t>
-            </w:r>
-            <w:r>
-              <w:t xml:space="preserve">ovar gombafonál általi megevésének </w:t>
-            </w:r>
-            <w:proofErr w:type="spellStart"/>
-            <w:r>
-              <w:t>következményekébb</w:t>
-            </w:r>
-            <w:proofErr w:type="spellEnd"/>
-            <w:r>
-              <w:t xml:space="preserve"> megsemmisülés</w:t>
+              <w:t>Rovar</w:t>
+            </w:r>
+            <w:r>
+              <w:t xml:space="preserve"> létrehozása és</w:t>
+            </w:r>
+            <w:r>
+              <w:t xml:space="preserve"> letevése</w:t>
             </w:r>
           </w:p>
         </w:tc>
@@ -4109,16 +4100,13 @@
           </w:tcPr>
           <w:p>
             <w:r>
-              <w:t xml:space="preserve">Bénult rovar </w:t>
-            </w:r>
-            <w:proofErr w:type="gramStart"/>
-            <w:r>
-              <w:t>megsemmisül</w:t>
-            </w:r>
-            <w:proofErr w:type="gramEnd"/>
-            <w:r>
-              <w:t xml:space="preserve"> ha egy fonál megeszi</w:t>
-            </w:r>
+              <w:t xml:space="preserve">A rovar létrejön és letevődik a </w:t>
+            </w:r>
+            <w:proofErr w:type="spellStart"/>
+            <w:r>
+              <w:t>céltektonra</w:t>
+            </w:r>
+            <w:proofErr w:type="spellEnd"/>
           </w:p>
         </w:tc>
       </w:tr>
@@ -4149,25 +4137,24 @@
             <w:tcW w:w="5680" w:type="dxa"/>
           </w:tcPr>
           <w:p>
+            <w:r>
+              <w:t>Ténylegesen létrejött</w:t>
+            </w:r>
+            <w:r>
+              <w:t>-</w:t>
+            </w:r>
+            <w:r>
+              <w:t>e a rovar és rajta van</w:t>
+            </w:r>
+            <w:r>
+              <w:t>-</w:t>
+            </w:r>
+            <w:r>
+              <w:t xml:space="preserve">e a </w:t>
+            </w:r>
             <w:proofErr w:type="spellStart"/>
             <w:r>
-              <w:t>Megszünt</w:t>
-            </w:r>
-            <w:proofErr w:type="spellEnd"/>
-            <w:r>
-              <w:t xml:space="preserve"> e a rovar létezni, és </w:t>
-            </w:r>
-            <w:proofErr w:type="spellStart"/>
-            <w:r>
-              <w:t>eltünt</w:t>
-            </w:r>
-            <w:proofErr w:type="spellEnd"/>
-            <w:r>
-              <w:t xml:space="preserve"> e a </w:t>
-            </w:r>
-            <w:proofErr w:type="spellStart"/>
-            <w:r>
-              <w:t>tektonról</w:t>
+              <w:t>tektonon</w:t>
             </w:r>
             <w:proofErr w:type="spellEnd"/>
           </w:p>
@@ -4180,7 +4167,6 @@
         <w:pStyle w:val="Heading2"/>
       </w:pPr>
       <w:r>
-        <w:lastRenderedPageBreak/>
         <w:t>Tesztelést támogató segéd- és fordítóprogramok specifikálása</w:t>
       </w:r>
     </w:p>
@@ -4358,6 +4344,11 @@
           </w:tcPr>
           <w:p>
             <w:r>
+              <w:t>Tevékenység:</w:t>
+            </w:r>
+          </w:p>
+          <w:p>
+            <w:r>
               <w:t xml:space="preserve">Rovarhoz tartozó </w:t>
             </w:r>
             <w:proofErr w:type="spellStart"/>
@@ -4377,6 +4368,245 @@
             </w:r>
             <w:r>
               <w:t>rása</w:t>
+            </w:r>
+            <w:proofErr w:type="spellEnd"/>
+          </w:p>
+        </w:tc>
+      </w:tr>
+      <w:tr>
+        <w:tc>
+          <w:tcPr>
+            <w:tcW w:w="2214" w:type="dxa"/>
+          </w:tcPr>
+          <w:p>
+            <w:pPr>
+              <w:rPr>
+                <w:lang w:val="en-US"/>
+              </w:rPr>
+            </w:pPr>
+            <w:r>
+              <w:rPr>
+                <w:lang w:val="en-US"/>
+              </w:rPr>
+              <w:t>2025.03.28 15:30</w:t>
+            </w:r>
+          </w:p>
+        </w:tc>
+        <w:tc>
+          <w:tcPr>
+            <w:tcW w:w="2214" w:type="dxa"/>
+          </w:tcPr>
+          <w:p>
+            <w:r>
+              <w:t>1 óra</w:t>
+            </w:r>
+          </w:p>
+        </w:tc>
+        <w:tc>
+          <w:tcPr>
+            <w:tcW w:w="2214" w:type="dxa"/>
+          </w:tcPr>
+          <w:p>
+            <w:r>
+              <w:t>Bencze</w:t>
+            </w:r>
+          </w:p>
+        </w:tc>
+        <w:tc>
+          <w:tcPr>
+            <w:tcW w:w="2214" w:type="dxa"/>
+          </w:tcPr>
+          <w:p>
+            <w:r>
+              <w:t>Tevékenység:</w:t>
+            </w:r>
+          </w:p>
+          <w:p>
+            <w:r>
+              <w:t xml:space="preserve">Rovarhoz tartozó </w:t>
+            </w:r>
+            <w:proofErr w:type="spellStart"/>
+            <w:r>
+              <w:t>Use-casek</w:t>
+            </w:r>
+            <w:proofErr w:type="spellEnd"/>
+            <w:r>
+              <w:t xml:space="preserve"> megszámozása, Tesztesetekhez hozzárendelése, </w:t>
+            </w:r>
+            <w:proofErr w:type="spellStart"/>
+            <w:r>
+              <w:t>Use-casek</w:t>
+            </w:r>
+            <w:proofErr w:type="spellEnd"/>
+            <w:r>
+              <w:t xml:space="preserve"> és Tesztesetek tovább bontása </w:t>
+            </w:r>
+          </w:p>
+        </w:tc>
+      </w:tr>
+      <w:tr>
+        <w:tc>
+          <w:tcPr>
+            <w:tcW w:w="2214" w:type="dxa"/>
+          </w:tcPr>
+          <w:p>
+            <w:pPr>
+              <w:rPr>
+                <w:lang w:val="en-US"/>
+              </w:rPr>
+            </w:pPr>
+            <w:r>
+              <w:rPr>
+                <w:lang w:val="en-US"/>
+              </w:rPr>
+              <w:t>2025.03.28. 20:00</w:t>
+            </w:r>
+          </w:p>
+        </w:tc>
+        <w:tc>
+          <w:tcPr>
+            <w:tcW w:w="2214" w:type="dxa"/>
+          </w:tcPr>
+          <w:p>
+            <w:r>
+              <w:t>30 perc</w:t>
+            </w:r>
+          </w:p>
+        </w:tc>
+        <w:tc>
+          <w:tcPr>
+            <w:tcW w:w="2214" w:type="dxa"/>
+          </w:tcPr>
+          <w:p>
+            <w:r>
+              <w:t>Bencze</w:t>
+            </w:r>
+          </w:p>
+        </w:tc>
+        <w:tc>
+          <w:tcPr>
+            <w:tcW w:w="2214" w:type="dxa"/>
+          </w:tcPr>
+          <w:p>
+            <w:r>
+              <w:t>Tevékenység:</w:t>
+            </w:r>
+          </w:p>
+          <w:p>
+            <w:r>
+              <w:t xml:space="preserve">Rovarhoz tartozó </w:t>
+            </w:r>
+            <w:proofErr w:type="spellStart"/>
+            <w:r>
+              <w:t>Use-casek</w:t>
+            </w:r>
+            <w:proofErr w:type="spellEnd"/>
+            <w:r>
+              <w:t xml:space="preserve"> és Tesztesetek számozásának és összekötésének kitörlése, </w:t>
+            </w:r>
+            <w:proofErr w:type="spellStart"/>
+            <w:r>
+              <w:t>helyesirási</w:t>
+            </w:r>
+            <w:proofErr w:type="spellEnd"/>
+            <w:r>
+              <w:t xml:space="preserve"> hibák átnézése és </w:t>
+            </w:r>
+            <w:proofErr w:type="spellStart"/>
+            <w:r>
+              <w:t>kijavitása</w:t>
+            </w:r>
+            <w:proofErr w:type="spellEnd"/>
+          </w:p>
+        </w:tc>
+      </w:tr>
+      <w:tr>
+        <w:tc>
+          <w:tcPr>
+            <w:tcW w:w="2214" w:type="dxa"/>
+          </w:tcPr>
+          <w:p>
+            <w:pPr>
+              <w:rPr>
+                <w:lang w:val="en-US"/>
+              </w:rPr>
+            </w:pPr>
+            <w:r>
+              <w:rPr>
+                <w:lang w:val="en-US"/>
+              </w:rPr>
+              <w:t>2025.03.30 02:00</w:t>
+            </w:r>
+          </w:p>
+        </w:tc>
+        <w:tc>
+          <w:tcPr>
+            <w:tcW w:w="2214" w:type="dxa"/>
+          </w:tcPr>
+          <w:p>
+            <w:r>
+              <w:t>30 perc</w:t>
+            </w:r>
+          </w:p>
+        </w:tc>
+        <w:tc>
+          <w:tcPr>
+            <w:tcW w:w="2214" w:type="dxa"/>
+          </w:tcPr>
+          <w:p>
+            <w:r>
+              <w:t>Bencze</w:t>
+            </w:r>
+          </w:p>
+        </w:tc>
+        <w:tc>
+          <w:tcPr>
+            <w:tcW w:w="2214" w:type="dxa"/>
+          </w:tcPr>
+          <w:p>
+            <w:r>
+              <w:t>Tevékenység:</w:t>
+            </w:r>
+          </w:p>
+          <w:p>
+            <w:r>
+              <w:t xml:space="preserve">Rovarokhoz tartozó </w:t>
+            </w:r>
+            <w:proofErr w:type="spellStart"/>
+            <w:r>
+              <w:t>Use-casek</w:t>
+            </w:r>
+            <w:proofErr w:type="spellEnd"/>
+            <w:r>
+              <w:t xml:space="preserve"> megszámozása újra, ezekhez tartozó parancsok </w:t>
+            </w:r>
+            <w:proofErr w:type="spellStart"/>
+            <w:r>
+              <w:t>leirása</w:t>
+            </w:r>
+            <w:proofErr w:type="spellEnd"/>
+            <w:r>
+              <w:t xml:space="preserve">.  Sikertelen mozgás Teszt-esete </w:t>
+            </w:r>
+            <w:proofErr w:type="spellStart"/>
+            <w:r>
+              <w:t>kettébontva</w:t>
+            </w:r>
+            <w:proofErr w:type="spellEnd"/>
+            <w:r>
+              <w:t xml:space="preserve">, illetve további </w:t>
+            </w:r>
+            <w:proofErr w:type="spellStart"/>
+            <w:r>
+              <w:t>helyesirási</w:t>
+            </w:r>
+            <w:proofErr w:type="spellEnd"/>
+            <w:r>
+              <w:t xml:space="preserve"> hibák </w:t>
+            </w:r>
+            <w:proofErr w:type="spellStart"/>
+            <w:r>
+              <w:t>javitva</w:t>
             </w:r>
             <w:proofErr w:type="spellEnd"/>
           </w:p>
@@ -4386,9 +4616,9 @@
     <w:p/>
     <w:p/>
     <w:sectPr>
-      <w:headerReference w:type="default" r:id="rId7"/>
-      <w:footerReference w:type="even" r:id="rId8"/>
-      <w:footerReference w:type="default" r:id="rId9"/>
+      <w:headerReference w:type="default" r:id="rId8"/>
+      <w:footerReference w:type="even" r:id="rId9"/>
+      <w:footerReference w:type="default" r:id="rId10"/>
       <w:pgSz w:w="11906" w:h="16838"/>
       <w:pgMar w:top="1417" w:right="1417" w:bottom="1417" w:left="1417" w:header="708" w:footer="708" w:gutter="0"/>
       <w:cols w:space="708"/>
@@ -4525,7 +4755,7 @@
         <w:noProof/>
         <w:lang w:val="en-US"/>
       </w:rPr>
-      <w:t>2025-03-27</w:t>
+      <w:t>2025-03-30</w:t>
     </w:r>
     <w:r>
       <w:rPr>
@@ -4745,6 +4975,362 @@
     </w:lvl>
   </w:abstractNum>
   <w:abstractNum w:abstractNumId="1" w15:restartNumberingAfterBreak="0">
+    <w:nsid w:val="14BF12C3"/>
+    <w:multiLevelType w:val="hybridMultilevel"/>
+    <w:tmpl w:val="6860A48E"/>
+    <w:lvl w:ilvl="0" w:tplc="0409000F">
+      <w:start w:val="1"/>
+      <w:numFmt w:val="decimal"/>
+      <w:lvlText w:val="%1."/>
+      <w:lvlJc w:val="left"/>
+      <w:pPr>
+        <w:ind w:left="720" w:hanging="360"/>
+      </w:pPr>
+      <w:rPr>
+        <w:rFonts w:hint="default"/>
+      </w:rPr>
+    </w:lvl>
+    <w:lvl w:ilvl="1" w:tplc="04090019" w:tentative="1">
+      <w:start w:val="1"/>
+      <w:numFmt w:val="lowerLetter"/>
+      <w:lvlText w:val="%2."/>
+      <w:lvlJc w:val="left"/>
+      <w:pPr>
+        <w:ind w:left="1440" w:hanging="360"/>
+      </w:pPr>
+    </w:lvl>
+    <w:lvl w:ilvl="2" w:tplc="0409001B" w:tentative="1">
+      <w:start w:val="1"/>
+      <w:numFmt w:val="lowerRoman"/>
+      <w:lvlText w:val="%3."/>
+      <w:lvlJc w:val="right"/>
+      <w:pPr>
+        <w:ind w:left="2160" w:hanging="180"/>
+      </w:pPr>
+    </w:lvl>
+    <w:lvl w:ilvl="3" w:tplc="0409000F" w:tentative="1">
+      <w:start w:val="1"/>
+      <w:numFmt w:val="decimal"/>
+      <w:lvlText w:val="%4."/>
+      <w:lvlJc w:val="left"/>
+      <w:pPr>
+        <w:ind w:left="2880" w:hanging="360"/>
+      </w:pPr>
+    </w:lvl>
+    <w:lvl w:ilvl="4" w:tplc="04090019" w:tentative="1">
+      <w:start w:val="1"/>
+      <w:numFmt w:val="lowerLetter"/>
+      <w:lvlText w:val="%5."/>
+      <w:lvlJc w:val="left"/>
+      <w:pPr>
+        <w:ind w:left="3600" w:hanging="360"/>
+      </w:pPr>
+    </w:lvl>
+    <w:lvl w:ilvl="5" w:tplc="0409001B" w:tentative="1">
+      <w:start w:val="1"/>
+      <w:numFmt w:val="lowerRoman"/>
+      <w:lvlText w:val="%6."/>
+      <w:lvlJc w:val="right"/>
+      <w:pPr>
+        <w:ind w:left="4320" w:hanging="180"/>
+      </w:pPr>
+    </w:lvl>
+    <w:lvl w:ilvl="6" w:tplc="0409000F" w:tentative="1">
+      <w:start w:val="1"/>
+      <w:numFmt w:val="decimal"/>
+      <w:lvlText w:val="%7."/>
+      <w:lvlJc w:val="left"/>
+      <w:pPr>
+        <w:ind w:left="5040" w:hanging="360"/>
+      </w:pPr>
+    </w:lvl>
+    <w:lvl w:ilvl="7" w:tplc="04090019" w:tentative="1">
+      <w:start w:val="1"/>
+      <w:numFmt w:val="lowerLetter"/>
+      <w:lvlText w:val="%8."/>
+      <w:lvlJc w:val="left"/>
+      <w:pPr>
+        <w:ind w:left="5760" w:hanging="360"/>
+      </w:pPr>
+    </w:lvl>
+    <w:lvl w:ilvl="8" w:tplc="0409001B" w:tentative="1">
+      <w:start w:val="1"/>
+      <w:numFmt w:val="lowerRoman"/>
+      <w:lvlText w:val="%9."/>
+      <w:lvlJc w:val="right"/>
+      <w:pPr>
+        <w:ind w:left="6480" w:hanging="180"/>
+      </w:pPr>
+    </w:lvl>
+  </w:abstractNum>
+  <w:abstractNum w:abstractNumId="2" w15:restartNumberingAfterBreak="0">
+    <w:nsid w:val="394F51CE"/>
+    <w:multiLevelType w:val="hybridMultilevel"/>
+    <w:tmpl w:val="63E6EC80"/>
+    <w:lvl w:ilvl="0" w:tplc="0409000F">
+      <w:start w:val="1"/>
+      <w:numFmt w:val="decimal"/>
+      <w:lvlText w:val="%1."/>
+      <w:lvlJc w:val="left"/>
+      <w:pPr>
+        <w:ind w:left="720" w:hanging="360"/>
+      </w:pPr>
+      <w:rPr>
+        <w:rFonts w:hint="default"/>
+      </w:rPr>
+    </w:lvl>
+    <w:lvl w:ilvl="1" w:tplc="04090019" w:tentative="1">
+      <w:start w:val="1"/>
+      <w:numFmt w:val="lowerLetter"/>
+      <w:lvlText w:val="%2."/>
+      <w:lvlJc w:val="left"/>
+      <w:pPr>
+        <w:ind w:left="1440" w:hanging="360"/>
+      </w:pPr>
+    </w:lvl>
+    <w:lvl w:ilvl="2" w:tplc="0409001B" w:tentative="1">
+      <w:start w:val="1"/>
+      <w:numFmt w:val="lowerRoman"/>
+      <w:lvlText w:val="%3."/>
+      <w:lvlJc w:val="right"/>
+      <w:pPr>
+        <w:ind w:left="2160" w:hanging="180"/>
+      </w:pPr>
+    </w:lvl>
+    <w:lvl w:ilvl="3" w:tplc="0409000F" w:tentative="1">
+      <w:start w:val="1"/>
+      <w:numFmt w:val="decimal"/>
+      <w:lvlText w:val="%4."/>
+      <w:lvlJc w:val="left"/>
+      <w:pPr>
+        <w:ind w:left="2880" w:hanging="360"/>
+      </w:pPr>
+    </w:lvl>
+    <w:lvl w:ilvl="4" w:tplc="04090019" w:tentative="1">
+      <w:start w:val="1"/>
+      <w:numFmt w:val="lowerLetter"/>
+      <w:lvlText w:val="%5."/>
+      <w:lvlJc w:val="left"/>
+      <w:pPr>
+        <w:ind w:left="3600" w:hanging="360"/>
+      </w:pPr>
+    </w:lvl>
+    <w:lvl w:ilvl="5" w:tplc="0409001B" w:tentative="1">
+      <w:start w:val="1"/>
+      <w:numFmt w:val="lowerRoman"/>
+      <w:lvlText w:val="%6."/>
+      <w:lvlJc w:val="right"/>
+      <w:pPr>
+        <w:ind w:left="4320" w:hanging="180"/>
+      </w:pPr>
+    </w:lvl>
+    <w:lvl w:ilvl="6" w:tplc="0409000F" w:tentative="1">
+      <w:start w:val="1"/>
+      <w:numFmt w:val="decimal"/>
+      <w:lvlText w:val="%7."/>
+      <w:lvlJc w:val="left"/>
+      <w:pPr>
+        <w:ind w:left="5040" w:hanging="360"/>
+      </w:pPr>
+    </w:lvl>
+    <w:lvl w:ilvl="7" w:tplc="04090019" w:tentative="1">
+      <w:start w:val="1"/>
+      <w:numFmt w:val="lowerLetter"/>
+      <w:lvlText w:val="%8."/>
+      <w:lvlJc w:val="left"/>
+      <w:pPr>
+        <w:ind w:left="5760" w:hanging="360"/>
+      </w:pPr>
+    </w:lvl>
+    <w:lvl w:ilvl="8" w:tplc="0409001B" w:tentative="1">
+      <w:start w:val="1"/>
+      <w:numFmt w:val="lowerRoman"/>
+      <w:lvlText w:val="%9."/>
+      <w:lvlJc w:val="right"/>
+      <w:pPr>
+        <w:ind w:left="6480" w:hanging="180"/>
+      </w:pPr>
+    </w:lvl>
+  </w:abstractNum>
+  <w:abstractNum w:abstractNumId="3" w15:restartNumberingAfterBreak="0">
+    <w:nsid w:val="44CE54FE"/>
+    <w:multiLevelType w:val="hybridMultilevel"/>
+    <w:tmpl w:val="8F705306"/>
+    <w:lvl w:ilvl="0" w:tplc="34C83916">
+      <w:start w:val="1"/>
+      <w:numFmt w:val="decimal"/>
+      <w:lvlText w:val="%1."/>
+      <w:lvlJc w:val="left"/>
+      <w:pPr>
+        <w:ind w:left="420" w:hanging="360"/>
+      </w:pPr>
+      <w:rPr>
+        <w:rFonts w:hint="default"/>
+      </w:rPr>
+    </w:lvl>
+    <w:lvl w:ilvl="1" w:tplc="04090019" w:tentative="1">
+      <w:start w:val="1"/>
+      <w:numFmt w:val="lowerLetter"/>
+      <w:lvlText w:val="%2."/>
+      <w:lvlJc w:val="left"/>
+      <w:pPr>
+        <w:ind w:left="1140" w:hanging="360"/>
+      </w:pPr>
+    </w:lvl>
+    <w:lvl w:ilvl="2" w:tplc="0409001B" w:tentative="1">
+      <w:start w:val="1"/>
+      <w:numFmt w:val="lowerRoman"/>
+      <w:lvlText w:val="%3."/>
+      <w:lvlJc w:val="right"/>
+      <w:pPr>
+        <w:ind w:left="1860" w:hanging="180"/>
+      </w:pPr>
+    </w:lvl>
+    <w:lvl w:ilvl="3" w:tplc="0409000F" w:tentative="1">
+      <w:start w:val="1"/>
+      <w:numFmt w:val="decimal"/>
+      <w:lvlText w:val="%4."/>
+      <w:lvlJc w:val="left"/>
+      <w:pPr>
+        <w:ind w:left="2580" w:hanging="360"/>
+      </w:pPr>
+    </w:lvl>
+    <w:lvl w:ilvl="4" w:tplc="04090019" w:tentative="1">
+      <w:start w:val="1"/>
+      <w:numFmt w:val="lowerLetter"/>
+      <w:lvlText w:val="%5."/>
+      <w:lvlJc w:val="left"/>
+      <w:pPr>
+        <w:ind w:left="3300" w:hanging="360"/>
+      </w:pPr>
+    </w:lvl>
+    <w:lvl w:ilvl="5" w:tplc="0409001B" w:tentative="1">
+      <w:start w:val="1"/>
+      <w:numFmt w:val="lowerRoman"/>
+      <w:lvlText w:val="%6."/>
+      <w:lvlJc w:val="right"/>
+      <w:pPr>
+        <w:ind w:left="4020" w:hanging="180"/>
+      </w:pPr>
+    </w:lvl>
+    <w:lvl w:ilvl="6" w:tplc="0409000F" w:tentative="1">
+      <w:start w:val="1"/>
+      <w:numFmt w:val="decimal"/>
+      <w:lvlText w:val="%7."/>
+      <w:lvlJc w:val="left"/>
+      <w:pPr>
+        <w:ind w:left="4740" w:hanging="360"/>
+      </w:pPr>
+    </w:lvl>
+    <w:lvl w:ilvl="7" w:tplc="04090019" w:tentative="1">
+      <w:start w:val="1"/>
+      <w:numFmt w:val="lowerLetter"/>
+      <w:lvlText w:val="%8."/>
+      <w:lvlJc w:val="left"/>
+      <w:pPr>
+        <w:ind w:left="5460" w:hanging="360"/>
+      </w:pPr>
+    </w:lvl>
+    <w:lvl w:ilvl="8" w:tplc="0409001B" w:tentative="1">
+      <w:start w:val="1"/>
+      <w:numFmt w:val="lowerRoman"/>
+      <w:lvlText w:val="%9."/>
+      <w:lvlJc w:val="right"/>
+      <w:pPr>
+        <w:ind w:left="6180" w:hanging="180"/>
+      </w:pPr>
+    </w:lvl>
+  </w:abstractNum>
+  <w:abstractNum w:abstractNumId="4" w15:restartNumberingAfterBreak="0">
+    <w:nsid w:val="52C92296"/>
+    <w:multiLevelType w:val="hybridMultilevel"/>
+    <w:tmpl w:val="0E3216B0"/>
+    <w:lvl w:ilvl="0" w:tplc="0409000F">
+      <w:start w:val="1"/>
+      <w:numFmt w:val="decimal"/>
+      <w:lvlText w:val="%1."/>
+      <w:lvlJc w:val="left"/>
+      <w:pPr>
+        <w:ind w:left="720" w:hanging="360"/>
+      </w:pPr>
+      <w:rPr>
+        <w:rFonts w:hint="default"/>
+      </w:rPr>
+    </w:lvl>
+    <w:lvl w:ilvl="1" w:tplc="04090019" w:tentative="1">
+      <w:start w:val="1"/>
+      <w:numFmt w:val="lowerLetter"/>
+      <w:lvlText w:val="%2."/>
+      <w:lvlJc w:val="left"/>
+      <w:pPr>
+        <w:ind w:left="1440" w:hanging="360"/>
+      </w:pPr>
+    </w:lvl>
+    <w:lvl w:ilvl="2" w:tplc="0409001B" w:tentative="1">
+      <w:start w:val="1"/>
+      <w:numFmt w:val="lowerRoman"/>
+      <w:lvlText w:val="%3."/>
+      <w:lvlJc w:val="right"/>
+      <w:pPr>
+        <w:ind w:left="2160" w:hanging="180"/>
+      </w:pPr>
+    </w:lvl>
+    <w:lvl w:ilvl="3" w:tplc="0409000F" w:tentative="1">
+      <w:start w:val="1"/>
+      <w:numFmt w:val="decimal"/>
+      <w:lvlText w:val="%4."/>
+      <w:lvlJc w:val="left"/>
+      <w:pPr>
+        <w:ind w:left="2880" w:hanging="360"/>
+      </w:pPr>
+    </w:lvl>
+    <w:lvl w:ilvl="4" w:tplc="04090019" w:tentative="1">
+      <w:start w:val="1"/>
+      <w:numFmt w:val="lowerLetter"/>
+      <w:lvlText w:val="%5."/>
+      <w:lvlJc w:val="left"/>
+      <w:pPr>
+        <w:ind w:left="3600" w:hanging="360"/>
+      </w:pPr>
+    </w:lvl>
+    <w:lvl w:ilvl="5" w:tplc="0409001B" w:tentative="1">
+      <w:start w:val="1"/>
+      <w:numFmt w:val="lowerRoman"/>
+      <w:lvlText w:val="%6."/>
+      <w:lvlJc w:val="right"/>
+      <w:pPr>
+        <w:ind w:left="4320" w:hanging="180"/>
+      </w:pPr>
+    </w:lvl>
+    <w:lvl w:ilvl="6" w:tplc="0409000F" w:tentative="1">
+      <w:start w:val="1"/>
+      <w:numFmt w:val="decimal"/>
+      <w:lvlText w:val="%7."/>
+      <w:lvlJc w:val="left"/>
+      <w:pPr>
+        <w:ind w:left="5040" w:hanging="360"/>
+      </w:pPr>
+    </w:lvl>
+    <w:lvl w:ilvl="7" w:tplc="04090019" w:tentative="1">
+      <w:start w:val="1"/>
+      <w:numFmt w:val="lowerLetter"/>
+      <w:lvlText w:val="%8."/>
+      <w:lvlJc w:val="left"/>
+      <w:pPr>
+        <w:ind w:left="5760" w:hanging="360"/>
+      </w:pPr>
+    </w:lvl>
+    <w:lvl w:ilvl="8" w:tplc="0409001B" w:tentative="1">
+      <w:start w:val="1"/>
+      <w:numFmt w:val="lowerRoman"/>
+      <w:lvlText w:val="%9."/>
+      <w:lvlJc w:val="right"/>
+      <w:pPr>
+        <w:ind w:left="6480" w:hanging="180"/>
+      </w:pPr>
+    </w:lvl>
+  </w:abstractNum>
+  <w:abstractNum w:abstractNumId="5" w15:restartNumberingAfterBreak="0">
     <w:nsid w:val="65D14A51"/>
     <w:multiLevelType w:val="multilevel"/>
     <w:tmpl w:val="DF041E76"/>
@@ -4884,7 +5470,7 @@
       </w:rPr>
     </w:lvl>
   </w:abstractNum>
-  <w:abstractNum w:abstractNumId="2" w15:restartNumberingAfterBreak="0">
+  <w:abstractNum w:abstractNumId="6" w15:restartNumberingAfterBreak="0">
     <w:nsid w:val="775A042E"/>
     <w:multiLevelType w:val="multilevel"/>
     <w:tmpl w:val="B41C06CC"/>
@@ -5037,13 +5623,13 @@
     <w:abstractNumId w:val="0"/>
   </w:num>
   <w:num w:numId="2" w16cid:durableId="1526745407">
-    <w:abstractNumId w:val="2"/>
+    <w:abstractNumId w:val="6"/>
   </w:num>
   <w:num w:numId="3" w16cid:durableId="666179399">
-    <w:abstractNumId w:val="1"/>
+    <w:abstractNumId w:val="5"/>
   </w:num>
   <w:num w:numId="4" w16cid:durableId="874583414">
-    <w:abstractNumId w:val="2"/>
+    <w:abstractNumId w:val="6"/>
     <w:lvlOverride w:ilvl="0">
       <w:startOverride w:val="7"/>
     </w:lvlOverride>
@@ -5069,6 +5655,18 @@
     <w:lvlOverride w:ilvl="8">
       <w:startOverride w:val="1"/>
     </w:lvlOverride>
+  </w:num>
+  <w:num w:numId="5" w16cid:durableId="1085881164">
+    <w:abstractNumId w:val="4"/>
+  </w:num>
+  <w:num w:numId="6" w16cid:durableId="1918594536">
+    <w:abstractNumId w:val="2"/>
+  </w:num>
+  <w:num w:numId="7" w16cid:durableId="249585500">
+    <w:abstractNumId w:val="3"/>
+  </w:num>
+  <w:num w:numId="8" w16cid:durableId="417481022">
+    <w:abstractNumId w:val="1"/>
   </w:num>
 </w:numbering>
 </file>
@@ -5368,7 +5966,7 @@
   <w:style w:type="paragraph" w:default="1" w:styleId="Normal">
     <w:name w:val="Normal"/>
     <w:qFormat/>
-    <w:rsid w:val="00751189"/>
+    <w:rsid w:val="002B6B4E"/>
     <w:rPr>
       <w:sz w:val="24"/>
       <w:szCs w:val="24"/>
@@ -6006,4 +6604,16 @@
     </a:ext>
   </a:extLst>
 </a:theme>
+</file>
+
+<file path=customXml/item1.xml><?xml version="1.0" encoding="utf-8"?>
+<b:Sources xmlns:b="http://schemas.openxmlformats.org/officeDocument/2006/bibliography" xmlns="http://schemas.openxmlformats.org/officeDocument/2006/bibliography" SelectedStyle="\APASixthEditionOfficeOnline.xsl" StyleName="APA" Version="6"/>
+</file>
+
+<file path=customXml/itemProps1.xml><?xml version="1.0" encoding="utf-8"?>
+<ds:datastoreItem xmlns:ds="http://schemas.openxmlformats.org/officeDocument/2006/customXml" ds:itemID="{61D96293-A219-40D5-81FC-FDB655EBA71C}">
+  <ds:schemaRefs>
+    <ds:schemaRef ds:uri="http://schemas.openxmlformats.org/officeDocument/2006/bibliography"/>
+  </ds:schemaRefs>
+</ds:datastoreItem>
 </file>
</xml_diff>